<commit_message>
updated BI Reporting design doc
</commit_message>
<xml_diff>
--- a/design/Design Specification - Capture - BI_Reporting_Changes_01.docx
+++ b/design/Design Specification - Capture - BI_Reporting_Changes_01.docx
@@ -4024,8 +4024,6 @@
             </w:pPr>
           </w:p>
         </w:tc>
-        <w:bookmarkStart w:id="15" w:name="_GoBack"/>
-        <w:bookmarkEnd w:id="15"/>
       </w:tr>
       <w:tr>
         <w:trPr>
@@ -4127,20 +4125,50 @@
                 <w:rFonts w:asciiTheme="minorHAnsi" w:hAnsiTheme="minorHAnsi"/>
                 <w:color w:val="000000"/>
               </w:rPr>
-              <w:t xml:space="preserve">The key for this data will be quoteNumber_quote and </w:t>
+              <w:t xml:space="preserve">The key for the header data </w:t>
             </w:r>
             <w:r>
               <w:rPr>
                 <w:rFonts w:asciiTheme="minorHAnsi" w:hAnsiTheme="minorHAnsi"/>
+                <w:color w:val="000000"/>
+              </w:rPr>
+              <w:t xml:space="preserve">will be quoteNumber_quote and </w:t>
+            </w:r>
+            <w:r>
+              <w:rPr>
+                <w:rFonts w:asciiTheme="minorHAnsi" w:hAnsiTheme="minorHAnsi"/>
+              </w:rPr>
+              <w:t>reportingStatus_quote (net yet created)</w:t>
+            </w:r>
+          </w:p>
+          <w:p>
+            <w:pPr>
+              <w:pStyle w:val="ListParagraph"/>
+              <w:numPr>
+                <w:ilvl w:val="0"/>
+                <w:numId w:val="32"/>
+              </w:numPr>
+              <w:ind w:left="342"/>
+              <w:textAlignment w:val="center"/>
+              <w:rPr>
+                <w:rFonts w:asciiTheme="minorHAnsi" w:hAnsiTheme="minorHAnsi"/>
+                <w:color w:val="000000"/>
+              </w:rPr>
+            </w:pPr>
+            <w:r>
+              <w:rPr>
+                <w:rFonts w:asciiTheme="minorHAnsi" w:hAnsiTheme="minorHAnsi"/>
+              </w:rPr>
+              <w:t xml:space="preserve">The key for the detail will remain the same pul the </w:t>
+            </w:r>
+            <w:r>
+              <w:rPr>
+                <w:rFonts w:asciiTheme="minorHAnsi" w:hAnsiTheme="minorHAnsi"/>
               </w:rPr>
               <w:t>reportingStatus_quote</w:t>
             </w:r>
-            <w:r>
-              <w:rPr>
-                <w:rFonts w:asciiTheme="minorHAnsi" w:hAnsiTheme="minorHAnsi"/>
-              </w:rPr>
-              <w:t xml:space="preserve"> (net yet created)</w:t>
-            </w:r>
+            <w:bookmarkStart w:id="15" w:name="_GoBack"/>
+            <w:bookmarkEnd w:id="15"/>
           </w:p>
         </w:tc>
       </w:tr>
@@ -5867,7 +5895,7 @@
       <w:rPr>
         <w:noProof/>
       </w:rPr>
-      <w:t>2/24/2015 7:50:26 AM</w:t>
+      <w:t>2/24/2015 12:26:08 PM</w:t>
     </w:r>
     <w:r>
       <w:rPr>
@@ -5930,7 +5958,7 @@
         <w:sz w:val="16"/>
         <w:szCs w:val="16"/>
       </w:rPr>
-      <w:t>7</w:t>
+      <w:t>6</w:t>
     </w:r>
     <w:r>
       <w:rPr>
@@ -10428,6 +10456,21 @@
 </file>
 
 <file path=customXml/item1.xml><?xml version="1.0" encoding="utf-8"?>
+<p:properties xmlns:p="http://schemas.microsoft.com/office/2006/metadata/properties" xmlns:xsi="http://www.w3.org/2001/XMLSchema-instance">
+  <documentManagement/>
+</p:properties>
+</file>
+
+<file path=customXml/item2.xml><?xml version="1.0" encoding="utf-8"?>
+<?mso-contentType ?>
+<FormTemplates xmlns="http://schemas.microsoft.com/sharepoint/v3/contenttype/forms">
+  <Display>DocumentLibraryForm</Display>
+  <Edit>DocumentLibraryForm</Edit>
+  <New>DocumentLibraryForm</New>
+</FormTemplates>
+</file>
+
+<file path=customXml/item3.xml><?xml version="1.0" encoding="utf-8"?>
 <ct:contentTypeSchema xmlns:ct="http://schemas.microsoft.com/office/2006/metadata/contentType" xmlns:ma="http://schemas.microsoft.com/office/2006/metadata/properties/metaAttributes" ct:_="" ma:_="" ma:contentTypeName="Document" ma:contentTypeID="0x01010018842DDE8D4CC842BB0697CEAAF48470" ma:contentTypeVersion="0" ma:contentTypeDescription="Create a new document." ma:contentTypeScope="" ma:versionID="334a666bd13a236186a4d4f22b8d93ec">
   <xsd:schema xmlns:xsd="http://www.w3.org/2001/XMLSchema" xmlns:xs="http://www.w3.org/2001/XMLSchema" xmlns:p="http://schemas.microsoft.com/office/2006/metadata/properties" targetNamespace="http://schemas.microsoft.com/office/2006/metadata/properties" ma:root="true" ma:fieldsID="1b05d82d297216baf5b26c55225140df">
     <xsd:element name="properties">
@@ -10541,26 +10584,27 @@
 </ct:contentTypeSchema>
 </file>
 
-<file path=customXml/item2.xml><?xml version="1.0" encoding="utf-8"?>
-<?mso-contentType ?>
-<FormTemplates xmlns="http://schemas.microsoft.com/sharepoint/v3/contenttype/forms">
-  <Display>DocumentLibraryForm</Display>
-  <Edit>DocumentLibraryForm</Edit>
-  <New>DocumentLibraryForm</New>
-</FormTemplates>
-</file>
-
-<file path=customXml/item3.xml><?xml version="1.0" encoding="utf-8"?>
-<p:properties xmlns:p="http://schemas.microsoft.com/office/2006/metadata/properties" xmlns:xsi="http://www.w3.org/2001/XMLSchema-instance">
-  <documentManagement/>
-</p:properties>
-</file>
-
 <file path=customXml/item4.xml><?xml version="1.0" encoding="utf-8"?>
 <b:Sources xmlns:b="http://schemas.openxmlformats.org/officeDocument/2006/bibliography" xmlns="http://schemas.openxmlformats.org/officeDocument/2006/bibliography" SelectedStyle="\APA.XSL" StyleName="APA"/>
 </file>
 
 <file path=customXml/itemProps1.xml><?xml version="1.0" encoding="utf-8"?>
+<ds:datastoreItem xmlns:ds="http://schemas.openxmlformats.org/officeDocument/2006/customXml" ds:itemID="{E5265DE5-3E8E-4120-8280-8EC419E03148}">
+  <ds:schemaRefs>
+    <ds:schemaRef ds:uri="http://schemas.microsoft.com/office/2006/metadata/properties"/>
+  </ds:schemaRefs>
+</ds:datastoreItem>
+</file>
+
+<file path=customXml/itemProps2.xml><?xml version="1.0" encoding="utf-8"?>
+<ds:datastoreItem xmlns:ds="http://schemas.openxmlformats.org/officeDocument/2006/customXml" ds:itemID="{3CBB50F0-8F85-42BF-AC23-9DA2DC66E259}">
+  <ds:schemaRefs>
+    <ds:schemaRef ds:uri="http://schemas.microsoft.com/sharepoint/v3/contenttype/forms"/>
+  </ds:schemaRefs>
+</ds:datastoreItem>
+</file>
+
+<file path=customXml/itemProps3.xml><?xml version="1.0" encoding="utf-8"?>
 <ds:datastoreItem xmlns:ds="http://schemas.openxmlformats.org/officeDocument/2006/customXml" ds:itemID="{AC63CB39-103E-4B9C-A1FD-7B2F01114131}">
   <ds:schemaRefs>
     <ds:schemaRef ds:uri="http://schemas.microsoft.com/office/2006/metadata/contentType"/>
@@ -10576,24 +10620,8 @@
 </ds:datastoreItem>
 </file>
 
-<file path=customXml/itemProps2.xml><?xml version="1.0" encoding="utf-8"?>
-<ds:datastoreItem xmlns:ds="http://schemas.openxmlformats.org/officeDocument/2006/customXml" ds:itemID="{3CBB50F0-8F85-42BF-AC23-9DA2DC66E259}">
-  <ds:schemaRefs>
-    <ds:schemaRef ds:uri="http://schemas.microsoft.com/sharepoint/v3/contenttype/forms"/>
-  </ds:schemaRefs>
-</ds:datastoreItem>
-</file>
-
-<file path=customXml/itemProps3.xml><?xml version="1.0" encoding="utf-8"?>
-<ds:datastoreItem xmlns:ds="http://schemas.openxmlformats.org/officeDocument/2006/customXml" ds:itemID="{E5265DE5-3E8E-4120-8280-8EC419E03148}">
-  <ds:schemaRefs>
-    <ds:schemaRef ds:uri="http://schemas.microsoft.com/office/2006/metadata/properties"/>
-  </ds:schemaRefs>
-</ds:datastoreItem>
-</file>
-
 <file path=customXml/itemProps4.xml><?xml version="1.0" encoding="utf-8"?>
-<ds:datastoreItem xmlns:ds="http://schemas.openxmlformats.org/officeDocument/2006/customXml" ds:itemID="{8D413602-7C28-4985-8A31-E3CD9854B5FD}">
+<ds:datastoreItem xmlns:ds="http://schemas.openxmlformats.org/officeDocument/2006/customXml" ds:itemID="{F562E52C-7A69-46EB-B0BA-90E27902E25B}">
   <ds:schemaRefs>
     <ds:schemaRef ds:uri="http://schemas.openxmlformats.org/officeDocument/2006/bibliography"/>
   </ds:schemaRefs>

</xml_diff>

<commit_message>
XML to TIBCO Mapping doc added #436
</commit_message>
<xml_diff>
--- a/design/Design Specification - Capture - BI_Reporting_Changes_01.docx
+++ b/design/Design Specification - Capture - BI_Reporting_Changes_01.docx
@@ -538,6 +538,12 @@
                 <w:rFonts w:asciiTheme="minorHAnsi" w:hAnsiTheme="minorHAnsi"/>
               </w:rPr>
             </w:pPr>
+            <w:r>
+              <w:rPr>
+                <w:rFonts w:asciiTheme="minorHAnsi" w:hAnsiTheme="minorHAnsi"/>
+              </w:rPr>
+              <w:t>2/26/2015</w:t>
+            </w:r>
           </w:p>
         </w:tc>
         <w:tc>
@@ -553,6 +559,12 @@
                 <w:rFonts w:asciiTheme="minorHAnsi" w:hAnsiTheme="minorHAnsi"/>
               </w:rPr>
             </w:pPr>
+            <w:r>
+              <w:rPr>
+                <w:rFonts w:asciiTheme="minorHAnsi" w:hAnsiTheme="minorHAnsi"/>
+              </w:rPr>
+              <w:t>1.1</w:t>
+            </w:r>
           </w:p>
         </w:tc>
         <w:tc>
@@ -567,6 +579,26 @@
                 <w:rFonts w:asciiTheme="minorHAnsi" w:hAnsiTheme="minorHAnsi"/>
               </w:rPr>
             </w:pPr>
+            <w:r>
+              <w:rPr>
+                <w:rFonts w:asciiTheme="minorHAnsi" w:hAnsiTheme="minorHAnsi"/>
+              </w:rPr>
+              <w:t xml:space="preserve">Updated design with </w:t>
+            </w:r>
+            <w:proofErr w:type="spellStart"/>
+            <w:r>
+              <w:rPr>
+                <w:rFonts w:asciiTheme="minorHAnsi" w:hAnsiTheme="minorHAnsi"/>
+              </w:rPr>
+              <w:t>Beckie’s</w:t>
+            </w:r>
+            <w:proofErr w:type="spellEnd"/>
+            <w:r>
+              <w:rPr>
+                <w:rFonts w:asciiTheme="minorHAnsi" w:hAnsiTheme="minorHAnsi"/>
+              </w:rPr>
+              <w:t xml:space="preserve"> mapping doc</w:t>
+            </w:r>
           </w:p>
         </w:tc>
         <w:tc>
@@ -582,6 +614,14 @@
                 <w:rFonts w:asciiTheme="minorHAnsi" w:hAnsiTheme="minorHAnsi"/>
               </w:rPr>
             </w:pPr>
+            <w:r>
+              <w:rPr>
+                <w:rFonts w:asciiTheme="minorHAnsi" w:hAnsiTheme="minorHAnsi"/>
+              </w:rPr>
+              <w:t>Roger Behm</w:t>
+            </w:r>
+            <w:bookmarkStart w:id="0" w:name="_GoBack"/>
+            <w:bookmarkEnd w:id="0"/>
           </w:p>
         </w:tc>
       </w:tr>
@@ -3564,12 +3604,12 @@
         </w:rPr>
         <w:fldChar w:fldCharType="end"/>
       </w:r>
-      <w:bookmarkStart w:id="0" w:name="_Toc314721060"/>
-      <w:bookmarkStart w:id="1" w:name="_Toc314721188"/>
-      <w:bookmarkStart w:id="2" w:name="_Toc314721491"/>
-      <w:bookmarkStart w:id="3" w:name="_Toc314823104"/>
-      <w:bookmarkStart w:id="4" w:name="_Toc314827285"/>
-      <w:bookmarkStart w:id="5" w:name="_Toc420970829"/>
+      <w:bookmarkStart w:id="1" w:name="_Toc314721060"/>
+      <w:bookmarkStart w:id="2" w:name="_Toc314721188"/>
+      <w:bookmarkStart w:id="3" w:name="_Toc314721491"/>
+      <w:bookmarkStart w:id="4" w:name="_Toc314823104"/>
+      <w:bookmarkStart w:id="5" w:name="_Toc314827285"/>
+      <w:bookmarkStart w:id="6" w:name="_Toc420970829"/>
       <w:r>
         <w:rPr>
           <w:rFonts w:asciiTheme="minorHAnsi" w:hAnsiTheme="minorHAnsi"/>
@@ -3586,13 +3626,13 @@
           <w:rFonts w:asciiTheme="minorHAnsi" w:hAnsiTheme="minorHAnsi"/>
         </w:rPr>
       </w:pPr>
-      <w:bookmarkStart w:id="6" w:name="_Toc412117915"/>
-      <w:bookmarkEnd w:id="0"/>
+      <w:bookmarkStart w:id="7" w:name="_Toc412117915"/>
       <w:bookmarkEnd w:id="1"/>
       <w:bookmarkEnd w:id="2"/>
       <w:bookmarkEnd w:id="3"/>
       <w:bookmarkEnd w:id="4"/>
       <w:bookmarkEnd w:id="5"/>
+      <w:bookmarkEnd w:id="6"/>
       <w:r>
         <w:rPr>
           <w:rFonts w:asciiTheme="minorHAnsi" w:hAnsiTheme="minorHAnsi"/>
@@ -3600,7 +3640,7 @@
         <w:lastRenderedPageBreak/>
         <w:t>Business Requirements</w:t>
       </w:r>
-      <w:bookmarkEnd w:id="6"/>
+      <w:bookmarkEnd w:id="7"/>
     </w:p>
     <w:p>
       <w:pPr>
@@ -3610,26 +3650,26 @@
           <w:rFonts w:asciiTheme="minorHAnsi" w:hAnsiTheme="minorHAnsi"/>
         </w:rPr>
       </w:pPr>
-      <w:bookmarkStart w:id="7" w:name="_Toc342757859"/>
-      <w:bookmarkStart w:id="8" w:name="_Toc346297767"/>
-      <w:bookmarkStart w:id="9" w:name="_Toc404134497"/>
-      <w:bookmarkStart w:id="10" w:name="_Toc412117916"/>
+      <w:bookmarkStart w:id="8" w:name="_Toc342757859"/>
+      <w:bookmarkStart w:id="9" w:name="_Toc346297767"/>
+      <w:bookmarkStart w:id="10" w:name="_Toc404134497"/>
+      <w:bookmarkStart w:id="11" w:name="_Toc412117916"/>
       <w:r>
         <w:rPr>
           <w:rFonts w:asciiTheme="minorHAnsi" w:hAnsiTheme="minorHAnsi"/>
         </w:rPr>
         <w:t xml:space="preserve">Purpose of the </w:t>
       </w:r>
-      <w:bookmarkEnd w:id="7"/>
       <w:bookmarkEnd w:id="8"/>
       <w:bookmarkEnd w:id="9"/>
+      <w:bookmarkEnd w:id="10"/>
       <w:r>
         <w:rPr>
           <w:rFonts w:asciiTheme="minorHAnsi" w:hAnsiTheme="minorHAnsi"/>
         </w:rPr>
         <w:t>Design Specification</w:t>
       </w:r>
-      <w:bookmarkEnd w:id="10"/>
+      <w:bookmarkEnd w:id="11"/>
     </w:p>
     <w:p>
       <w:pPr>
@@ -3678,7 +3718,14 @@
         <w:rPr>
           <w:rFonts w:asciiTheme="minorHAnsi" w:hAnsiTheme="minorHAnsi"/>
         </w:rPr>
-        <w:t xml:space="preserve">Capture does not support </w:t>
+        <w:t xml:space="preserve">Capture does not </w:t>
+      </w:r>
+      <w:proofErr w:type="gramStart"/>
+      <w:r>
+        <w:rPr>
+          <w:rFonts w:asciiTheme="minorHAnsi" w:hAnsiTheme="minorHAnsi"/>
+        </w:rPr>
+        <w:t xml:space="preserve">support </w:t>
       </w:r>
       <w:r>
         <w:rPr>
@@ -3686,6 +3733,7 @@
         </w:rPr>
         <w:t>.</w:t>
       </w:r>
+      <w:proofErr w:type="gramEnd"/>
     </w:p>
     <w:p>
       <w:pPr>
@@ -3702,10 +3750,10 @@
           <w:rFonts w:asciiTheme="minorHAnsi" w:hAnsiTheme="minorHAnsi"/>
         </w:rPr>
       </w:pPr>
-      <w:bookmarkStart w:id="11" w:name="_Toc412117917"/>
-      <w:bookmarkStart w:id="12" w:name="_Toc342757861"/>
-      <w:bookmarkStart w:id="13" w:name="_Toc346297769"/>
-      <w:bookmarkStart w:id="14" w:name="_Toc404134499"/>
+      <w:bookmarkStart w:id="12" w:name="_Toc412117917"/>
+      <w:bookmarkStart w:id="13" w:name="_Toc342757861"/>
+      <w:bookmarkStart w:id="14" w:name="_Toc346297769"/>
+      <w:bookmarkStart w:id="15" w:name="_Toc404134499"/>
       <w:r>
         <w:rPr>
           <w:rFonts w:asciiTheme="minorHAnsi" w:hAnsiTheme="minorHAnsi"/>
@@ -3718,7 +3766,7 @@
         </w:rPr>
         <w:t xml:space="preserve"> / Configuration</w:t>
       </w:r>
-      <w:bookmarkEnd w:id="11"/>
+      <w:bookmarkEnd w:id="12"/>
     </w:p>
     <w:p>
       <w:pPr>
@@ -3901,12 +3949,21 @@
                 <w:color w:val="000000"/>
               </w:rPr>
             </w:pPr>
+            <w:proofErr w:type="spellStart"/>
             <w:r>
               <w:rPr>
                 <w:rFonts w:asciiTheme="minorHAnsi" w:hAnsiTheme="minorHAnsi"/>
                 <w:color w:val="000000"/>
               </w:rPr>
-              <w:t>Create_quote when entered a configurator</w:t>
+              <w:t>Create_quote</w:t>
+            </w:r>
+            <w:proofErr w:type="spellEnd"/>
+            <w:r>
+              <w:rPr>
+                <w:rFonts w:asciiTheme="minorHAnsi" w:hAnsiTheme="minorHAnsi"/>
+                <w:color w:val="000000"/>
+              </w:rPr>
+              <w:t xml:space="preserve"> when entered a configurator</w:t>
             </w:r>
           </w:p>
           <w:p>
@@ -3922,12 +3979,21 @@
                 <w:color w:val="000000"/>
               </w:rPr>
             </w:pPr>
+            <w:proofErr w:type="spellStart"/>
             <w:r>
               <w:rPr>
                 <w:rFonts w:asciiTheme="minorHAnsi" w:hAnsiTheme="minorHAnsi"/>
                 <w:color w:val="000000"/>
               </w:rPr>
-              <w:t>Configured_quote once it hit the pricing page</w:t>
+              <w:t>Configured_quote</w:t>
+            </w:r>
+            <w:proofErr w:type="spellEnd"/>
+            <w:r>
+              <w:rPr>
+                <w:rFonts w:asciiTheme="minorHAnsi" w:hAnsiTheme="minorHAnsi"/>
+                <w:color w:val="000000"/>
+              </w:rPr>
+              <w:t xml:space="preserve"> once it hit the pricing page</w:t>
             </w:r>
           </w:p>
           <w:p>
@@ -4094,16 +4160,8 @@
               <w:rPr>
                 <w:rFonts w:asciiTheme="minorHAnsi" w:hAnsiTheme="minorHAnsi"/>
                 <w:color w:val="000000"/>
-                <w:highlight w:val="yellow"/>
               </w:rPr>
               <w:t>Please see attached mapping document</w:t>
-            </w:r>
-            <w:r>
-              <w:rPr>
-                <w:rFonts w:asciiTheme="minorHAnsi" w:hAnsiTheme="minorHAnsi"/>
-                <w:color w:val="000000"/>
-              </w:rPr>
-              <w:t xml:space="preserve"> – Beckie to provide</w:t>
             </w:r>
           </w:p>
           <w:p>
@@ -4132,13 +4190,37 @@
                 <w:rFonts w:asciiTheme="minorHAnsi" w:hAnsiTheme="minorHAnsi"/>
                 <w:color w:val="000000"/>
               </w:rPr>
-              <w:t xml:space="preserve">will be quoteNumber_quote and </w:t>
+              <w:t xml:space="preserve">will be </w:t>
             </w:r>
+            <w:proofErr w:type="spellStart"/>
             <w:r>
               <w:rPr>
                 <w:rFonts w:asciiTheme="minorHAnsi" w:hAnsiTheme="minorHAnsi"/>
-              </w:rPr>
-              <w:t>reportingStatus_quote (net yet created)</w:t>
+                <w:color w:val="000000"/>
+              </w:rPr>
+              <w:t>quoteNumber_quote</w:t>
+            </w:r>
+            <w:proofErr w:type="spellEnd"/>
+            <w:r>
+              <w:rPr>
+                <w:rFonts w:asciiTheme="minorHAnsi" w:hAnsiTheme="minorHAnsi"/>
+                <w:color w:val="000000"/>
+              </w:rPr>
+              <w:t xml:space="preserve"> and </w:t>
+            </w:r>
+            <w:proofErr w:type="spellStart"/>
+            <w:r>
+              <w:rPr>
+                <w:rFonts w:asciiTheme="minorHAnsi" w:hAnsiTheme="minorHAnsi"/>
+              </w:rPr>
+              <w:t>reportingStatus_quote</w:t>
+            </w:r>
+            <w:proofErr w:type="spellEnd"/>
+            <w:r>
+              <w:rPr>
+                <w:rFonts w:asciiTheme="minorHAnsi" w:hAnsiTheme="minorHAnsi"/>
+              </w:rPr>
+              <w:t xml:space="preserve"> (net yet created)</w:t>
             </w:r>
           </w:p>
           <w:p>
@@ -4159,16 +4241,76 @@
               <w:rPr>
                 <w:rFonts w:asciiTheme="minorHAnsi" w:hAnsiTheme="minorHAnsi"/>
               </w:rPr>
-              <w:t xml:space="preserve">The key for the detail will remain the same pul the </w:t>
+              <w:t xml:space="preserve">The key for the detail will remain the same </w:t>
             </w:r>
+            <w:proofErr w:type="spellStart"/>
+            <w:r>
+              <w:rPr>
+                <w:rFonts w:asciiTheme="minorHAnsi" w:hAnsiTheme="minorHAnsi"/>
+              </w:rPr>
+              <w:t>pul</w:t>
+            </w:r>
+            <w:proofErr w:type="spellEnd"/>
+            <w:r>
+              <w:rPr>
+                <w:rFonts w:asciiTheme="minorHAnsi" w:hAnsiTheme="minorHAnsi"/>
+              </w:rPr>
+              <w:t xml:space="preserve"> the </w:t>
+            </w:r>
+            <w:proofErr w:type="spellStart"/>
             <w:r>
               <w:rPr>
                 <w:rFonts w:asciiTheme="minorHAnsi" w:hAnsiTheme="minorHAnsi"/>
               </w:rPr>
               <w:t>reportingStatus_quote</w:t>
             </w:r>
-            <w:bookmarkStart w:id="15" w:name="_GoBack"/>
-            <w:bookmarkEnd w:id="15"/>
+            <w:proofErr w:type="spellEnd"/>
+          </w:p>
+          <w:p>
+            <w:pPr>
+              <w:pStyle w:val="ListParagraph"/>
+              <w:numPr>
+                <w:ilvl w:val="0"/>
+                <w:numId w:val="32"/>
+              </w:numPr>
+              <w:ind w:left="342"/>
+              <w:textAlignment w:val="center"/>
+              <w:rPr>
+                <w:rFonts w:asciiTheme="minorHAnsi" w:hAnsiTheme="minorHAnsi"/>
+                <w:color w:val="000000"/>
+              </w:rPr>
+            </w:pPr>
+            <w:r>
+              <w:rPr>
+                <w:rFonts w:asciiTheme="minorHAnsi" w:hAnsiTheme="minorHAnsi"/>
+                <w:color w:val="000000"/>
+              </w:rPr>
+              <w:object w:dxaOrig="1551" w:dyaOrig="1004" w14:anchorId="3EBD26EA">
+                <v:shapetype id="_x0000_t75" coordsize="21600,21600" o:spt="75" o:preferrelative="t" path="m@4@5l@4@11@9@11@9@5xe" filled="f" stroked="f">
+                  <v:stroke joinstyle="miter"/>
+                  <v:formulas>
+                    <v:f eqn="if lineDrawn pixelLineWidth 0"/>
+                    <v:f eqn="sum @0 1 0"/>
+                    <v:f eqn="sum 0 0 @1"/>
+                    <v:f eqn="prod @2 1 2"/>
+                    <v:f eqn="prod @3 21600 pixelWidth"/>
+                    <v:f eqn="prod @3 21600 pixelHeight"/>
+                    <v:f eqn="sum @0 0 1"/>
+                    <v:f eqn="prod @6 1 2"/>
+                    <v:f eqn="prod @7 21600 pixelWidth"/>
+                    <v:f eqn="sum @8 21600 0"/>
+                    <v:f eqn="prod @7 21600 pixelHeight"/>
+                    <v:f eqn="sum @10 21600 0"/>
+                  </v:formulas>
+                  <v:path o:extrusionok="f" gradientshapeok="t" o:connecttype="rect"/>
+                  <o:lock v:ext="edit" aspectratio="t"/>
+                </v:shapetype>
+                <v:shape id="_x0000_i1025" type="#_x0000_t75" style="width:77.45pt;height:50.25pt" o:ole="">
+                  <v:imagedata r:id="rId15" o:title=""/>
+                </v:shape>
+                <o:OLEObject Type="Embed" ProgID="Excel.Sheet.12" ShapeID="_x0000_i1025" DrawAspect="Icon" ObjectID="_1486442773" r:id="rId16"/>
+              </w:object>
+            </w:r>
           </w:p>
         </w:tc>
       </w:tr>
@@ -4237,9 +4379,9 @@
       <w:bookmarkStart w:id="16" w:name="_Toc342757862"/>
       <w:bookmarkStart w:id="17" w:name="_Toc346297770"/>
       <w:bookmarkStart w:id="18" w:name="_Toc404134500"/>
-      <w:bookmarkEnd w:id="12"/>
       <w:bookmarkEnd w:id="13"/>
       <w:bookmarkEnd w:id="14"/>
+      <w:bookmarkEnd w:id="15"/>
     </w:p>
     <w:p>
       <w:pPr>
@@ -4414,7 +4556,21 @@
               <w:rPr>
                 <w:rFonts w:asciiTheme="minorHAnsi" w:hAnsiTheme="minorHAnsi"/>
               </w:rPr>
-              <w:t>Within Capture create variable reportingStatus_quote.</w:t>
+              <w:t xml:space="preserve">Within Capture create variable </w:t>
+            </w:r>
+            <w:proofErr w:type="spellStart"/>
+            <w:r>
+              <w:rPr>
+                <w:rFonts w:asciiTheme="minorHAnsi" w:hAnsiTheme="minorHAnsi"/>
+              </w:rPr>
+              <w:t>reportingStatus_quote</w:t>
+            </w:r>
+            <w:proofErr w:type="spellEnd"/>
+            <w:r>
+              <w:rPr>
+                <w:rFonts w:asciiTheme="minorHAnsi" w:hAnsiTheme="minorHAnsi"/>
+              </w:rPr>
+              <w:t>.</w:t>
             </w:r>
           </w:p>
         </w:tc>
@@ -4458,12 +4614,21 @@
                 <w:color w:val="000000"/>
               </w:rPr>
             </w:pPr>
+            <w:proofErr w:type="spellStart"/>
             <w:r>
               <w:rPr>
                 <w:rFonts w:asciiTheme="minorHAnsi" w:hAnsiTheme="minorHAnsi"/>
                 <w:color w:val="000000"/>
               </w:rPr>
-              <w:t>Create_Quote - when entered a configurator (3</w:t>
+              <w:t>Create_Quote</w:t>
+            </w:r>
+            <w:proofErr w:type="spellEnd"/>
+            <w:r>
+              <w:rPr>
+                <w:rFonts w:asciiTheme="minorHAnsi" w:hAnsiTheme="minorHAnsi"/>
+                <w:color w:val="000000"/>
+              </w:rPr>
+              <w:t xml:space="preserve"> - when entered a configurator (3</w:t>
             </w:r>
             <w:r>
               <w:rPr>
@@ -4494,12 +4659,21 @@
                 <w:color w:val="000000"/>
               </w:rPr>
             </w:pPr>
+            <w:proofErr w:type="spellStart"/>
             <w:r>
               <w:rPr>
                 <w:rFonts w:asciiTheme="minorHAnsi" w:hAnsiTheme="minorHAnsi"/>
                 <w:color w:val="000000"/>
               </w:rPr>
-              <w:t xml:space="preserve">Configured_Quote </w:t>
+              <w:t>Configured_Quote</w:t>
+            </w:r>
+            <w:proofErr w:type="spellEnd"/>
+            <w:r>
+              <w:rPr>
+                <w:rFonts w:asciiTheme="minorHAnsi" w:hAnsiTheme="minorHAnsi"/>
+                <w:color w:val="000000"/>
+              </w:rPr>
+              <w:t xml:space="preserve"> </w:t>
             </w:r>
             <w:r>
               <w:rPr>
@@ -4520,8 +4694,17 @@
                 <w:rFonts w:asciiTheme="minorHAnsi" w:hAnsiTheme="minorHAnsi"/>
                 <w:color w:val="000000"/>
               </w:rPr>
-              <w:t>when the user enters the pricing page from config</w:t>
+              <w:t xml:space="preserve">when the user enters the pricing page from </w:t>
             </w:r>
+            <w:proofErr w:type="spellStart"/>
+            <w:r>
+              <w:rPr>
+                <w:rFonts w:asciiTheme="minorHAnsi" w:hAnsiTheme="minorHAnsi"/>
+                <w:color w:val="000000"/>
+              </w:rPr>
+              <w:t>config</w:t>
+            </w:r>
+            <w:proofErr w:type="spellEnd"/>
           </w:p>
           <w:p>
             <w:pPr>
@@ -4536,6 +4719,7 @@
                 <w:color w:val="000000"/>
               </w:rPr>
             </w:pPr>
+            <w:proofErr w:type="spellStart"/>
             <w:r>
               <w:rPr>
                 <w:rFonts w:asciiTheme="minorHAnsi" w:hAnsiTheme="minorHAnsi"/>
@@ -4564,12 +4748,29 @@
               </w:rPr>
               <w:t>Approval</w:t>
             </w:r>
+            <w:proofErr w:type="spellEnd"/>
             <w:r>
               <w:rPr>
                 <w:rFonts w:asciiTheme="minorHAnsi" w:hAnsiTheme="minorHAnsi"/>
                 <w:color w:val="000000"/>
               </w:rPr>
-              <w:t xml:space="preserve"> – when the “Submitted for Approval” SalesEngine Commerce Process step is activated. This can be found Admin </w:t>
+              <w:t xml:space="preserve"> – when the “Submitted for Approval” </w:t>
+            </w:r>
+            <w:proofErr w:type="spellStart"/>
+            <w:r>
+              <w:rPr>
+                <w:rFonts w:asciiTheme="minorHAnsi" w:hAnsiTheme="minorHAnsi"/>
+                <w:color w:val="000000"/>
+              </w:rPr>
+              <w:t>SalesEngine</w:t>
+            </w:r>
+            <w:proofErr w:type="spellEnd"/>
+            <w:r>
+              <w:rPr>
+                <w:rFonts w:asciiTheme="minorHAnsi" w:hAnsiTheme="minorHAnsi"/>
+                <w:color w:val="000000"/>
+              </w:rPr>
+              <w:t xml:space="preserve"> Commerce Process step is activated. This can be found Admin </w:t>
             </w:r>
             <w:r>
               <w:rPr>
@@ -4597,7 +4798,23 @@
                 <w:rFonts w:asciiTheme="minorHAnsi" w:hAnsiTheme="minorHAnsi"/>
                 <w:color w:val="000000"/>
               </w:rPr>
-              <w:t xml:space="preserve"> SalesEngine Commerce Process (Steps) click List</w:t>
+              <w:t xml:space="preserve"> </w:t>
+            </w:r>
+            <w:proofErr w:type="spellStart"/>
+            <w:r>
+              <w:rPr>
+                <w:rFonts w:asciiTheme="minorHAnsi" w:hAnsiTheme="minorHAnsi"/>
+                <w:color w:val="000000"/>
+              </w:rPr>
+              <w:t>SalesEngine</w:t>
+            </w:r>
+            <w:proofErr w:type="spellEnd"/>
+            <w:r>
+              <w:rPr>
+                <w:rFonts w:asciiTheme="minorHAnsi" w:hAnsiTheme="minorHAnsi"/>
+                <w:color w:val="000000"/>
+              </w:rPr>
+              <w:t xml:space="preserve"> Commerce Process (Steps) click List</w:t>
             </w:r>
           </w:p>
           <w:p>
@@ -4655,6 +4872,7 @@
                 <w:color w:val="000000"/>
               </w:rPr>
             </w:pPr>
+            <w:proofErr w:type="spellStart"/>
             <w:r>
               <w:rPr>
                 <w:rFonts w:asciiTheme="minorHAnsi" w:hAnsiTheme="minorHAnsi"/>
@@ -4683,6 +4901,7 @@
               </w:rPr>
               <w:t>Customer</w:t>
             </w:r>
+            <w:proofErr w:type="spellEnd"/>
             <w:r>
               <w:rPr>
                 <w:rFonts w:asciiTheme="minorHAnsi" w:hAnsiTheme="minorHAnsi"/>
@@ -4704,6 +4923,7 @@
                 <w:color w:val="000000"/>
               </w:rPr>
             </w:pPr>
+            <w:proofErr w:type="spellStart"/>
             <w:r>
               <w:rPr>
                 <w:rFonts w:asciiTheme="minorHAnsi" w:hAnsiTheme="minorHAnsi"/>
@@ -4718,6 +4938,7 @@
               </w:rPr>
               <w:t>Finalized</w:t>
             </w:r>
+            <w:proofErr w:type="spellEnd"/>
             <w:r>
               <w:rPr>
                 <w:rFonts w:asciiTheme="minorHAnsi" w:hAnsiTheme="minorHAnsi"/>
@@ -4779,8 +5000,16 @@
               <w:rPr>
                 <w:rFonts w:asciiTheme="minorHAnsi" w:hAnsiTheme="minorHAnsi"/>
               </w:rPr>
-              <w:t>Send quote information to InfoPro</w:t>
+              <w:t xml:space="preserve">Send quote information to </w:t>
             </w:r>
+            <w:proofErr w:type="spellStart"/>
+            <w:r>
+              <w:rPr>
+                <w:rFonts w:asciiTheme="minorHAnsi" w:hAnsiTheme="minorHAnsi"/>
+              </w:rPr>
+              <w:t>InfoPro</w:t>
+            </w:r>
+            <w:proofErr w:type="spellEnd"/>
           </w:p>
         </w:tc>
         <w:tc>
@@ -4804,7 +5033,35 @@
               <w:rPr>
                 <w:rFonts w:asciiTheme="minorHAnsi" w:hAnsiTheme="minorHAnsi"/>
               </w:rPr>
-              <w:t>TIBCO will continue to send InfoPro quotes but only if the isSaleFinalized_quote is equal to True (1)</w:t>
+              <w:t xml:space="preserve">TIBCO will continue to send </w:t>
+            </w:r>
+            <w:proofErr w:type="spellStart"/>
+            <w:r>
+              <w:rPr>
+                <w:rFonts w:asciiTheme="minorHAnsi" w:hAnsiTheme="minorHAnsi"/>
+              </w:rPr>
+              <w:t>InfoPro</w:t>
+            </w:r>
+            <w:proofErr w:type="spellEnd"/>
+            <w:r>
+              <w:rPr>
+                <w:rFonts w:asciiTheme="minorHAnsi" w:hAnsiTheme="minorHAnsi"/>
+              </w:rPr>
+              <w:t xml:space="preserve"> quotes but only if the </w:t>
+            </w:r>
+            <w:proofErr w:type="spellStart"/>
+            <w:r>
+              <w:rPr>
+                <w:rFonts w:asciiTheme="minorHAnsi" w:hAnsiTheme="minorHAnsi"/>
+              </w:rPr>
+              <w:t>isSaleFinalized_quote</w:t>
+            </w:r>
+            <w:proofErr w:type="spellEnd"/>
+            <w:r>
+              <w:rPr>
+                <w:rFonts w:asciiTheme="minorHAnsi" w:hAnsiTheme="minorHAnsi"/>
+              </w:rPr>
+              <w:t xml:space="preserve"> is equal to True (1)</w:t>
             </w:r>
           </w:p>
         </w:tc>
@@ -4846,7 +5103,21 @@
               <w:rPr>
                 <w:rFonts w:asciiTheme="minorHAnsi" w:hAnsiTheme="minorHAnsi"/>
               </w:rPr>
-              <w:t>Sending qutoes to BI</w:t>
+              <w:t xml:space="preserve">Sending </w:t>
+            </w:r>
+            <w:proofErr w:type="spellStart"/>
+            <w:r>
+              <w:rPr>
+                <w:rFonts w:asciiTheme="minorHAnsi" w:hAnsiTheme="minorHAnsi"/>
+              </w:rPr>
+              <w:t>qutoes</w:t>
+            </w:r>
+            <w:proofErr w:type="spellEnd"/>
+            <w:r>
+              <w:rPr>
+                <w:rFonts w:asciiTheme="minorHAnsi" w:hAnsiTheme="minorHAnsi"/>
+              </w:rPr>
+              <w:t xml:space="preserve"> to BI</w:t>
             </w:r>
           </w:p>
         </w:tc>
@@ -4924,6 +5195,7 @@
         </w:rPr>
         <w:t xml:space="preserve">The following items are </w:t>
       </w:r>
+      <w:proofErr w:type="spellStart"/>
       <w:r>
         <w:rPr>
           <w:rFonts w:asciiTheme="minorHAnsi" w:hAnsiTheme="minorHAnsi"/>
@@ -4934,7 +5206,14 @@
         <w:rPr>
           <w:rFonts w:asciiTheme="minorHAnsi" w:hAnsiTheme="minorHAnsi"/>
         </w:rPr>
-        <w:t>out of scope</w:t>
+        <w:t>out</w:t>
+      </w:r>
+      <w:proofErr w:type="spellEnd"/>
+      <w:r>
+        <w:rPr>
+          <w:rFonts w:asciiTheme="minorHAnsi" w:hAnsiTheme="minorHAnsi"/>
+        </w:rPr>
+        <w:t xml:space="preserve"> of scope</w:t>
       </w:r>
     </w:p>
     <w:p>
@@ -5171,7 +5450,7 @@
         </w:rPr>
         <w:t xml:space="preserve"> </w:t>
       </w:r>
-      <w:hyperlink r:id="rId15" w:history="1">
+      <w:hyperlink r:id="rId17" w:history="1">
         <w:r>
           <w:rPr>
             <w:rStyle w:val="Hyperlink"/>
@@ -5202,11 +5481,19 @@
         </w:rPr>
       </w:pPr>
       <w:bookmarkStart w:id="27" w:name="_Toc412117925"/>
-      <w:r>
-        <w:rPr>
-          <w:rFonts w:asciiTheme="minorHAnsi" w:hAnsiTheme="minorHAnsi"/>
-        </w:rPr>
-        <w:t xml:space="preserve">InfoPro </w:t>
+      <w:proofErr w:type="spellStart"/>
+      <w:r>
+        <w:rPr>
+          <w:rFonts w:asciiTheme="minorHAnsi" w:hAnsiTheme="minorHAnsi"/>
+        </w:rPr>
+        <w:t>InfoPro</w:t>
+      </w:r>
+      <w:proofErr w:type="spellEnd"/>
+      <w:r>
+        <w:rPr>
+          <w:rFonts w:asciiTheme="minorHAnsi" w:hAnsiTheme="minorHAnsi"/>
+        </w:rPr>
+        <w:t xml:space="preserve"> </w:t>
       </w:r>
       <w:r>
         <w:rPr>
@@ -5228,7 +5515,21 @@
         <w:rPr>
           <w:rFonts w:asciiTheme="minorHAnsi" w:hAnsiTheme="minorHAnsi"/>
         </w:rPr>
-        <w:t>No change.  InfoPro will continue to receive the same data from TIBCO</w:t>
+        <w:t xml:space="preserve">No change.  </w:t>
+      </w:r>
+      <w:proofErr w:type="spellStart"/>
+      <w:r>
+        <w:rPr>
+          <w:rFonts w:asciiTheme="minorHAnsi" w:hAnsiTheme="minorHAnsi"/>
+        </w:rPr>
+        <w:t>InfoPro</w:t>
+      </w:r>
+      <w:proofErr w:type="spellEnd"/>
+      <w:r>
+        <w:rPr>
+          <w:rFonts w:asciiTheme="minorHAnsi" w:hAnsiTheme="minorHAnsi"/>
+        </w:rPr>
+        <w:t xml:space="preserve"> will continue to receive the same data from TIBCO</w:t>
       </w:r>
     </w:p>
     <w:p>
@@ -5458,7 +5759,21 @@
         <w:rPr>
           <w:rFonts w:asciiTheme="minorHAnsi" w:hAnsiTheme="minorHAnsi"/>
         </w:rPr>
-        <w:t xml:space="preserve">Reference Aldon procedures for </w:t>
+        <w:t xml:space="preserve">Reference </w:t>
+      </w:r>
+      <w:proofErr w:type="spellStart"/>
+      <w:r>
+        <w:rPr>
+          <w:rFonts w:asciiTheme="minorHAnsi" w:hAnsiTheme="minorHAnsi"/>
+        </w:rPr>
+        <w:t>Aldon</w:t>
+      </w:r>
+      <w:proofErr w:type="spellEnd"/>
+      <w:r>
+        <w:rPr>
+          <w:rFonts w:asciiTheme="minorHAnsi" w:hAnsiTheme="minorHAnsi"/>
+        </w:rPr>
+        <w:t xml:space="preserve"> procedures for </w:t>
       </w:r>
       <w:r>
         <w:rPr>
@@ -5717,8 +6032,8 @@
       </w:pPr>
     </w:p>
     <w:sectPr>
-      <w:headerReference w:type="default" r:id="rId16"/>
-      <w:footerReference w:type="default" r:id="rId17"/>
+      <w:headerReference w:type="default" r:id="rId18"/>
+      <w:footerReference w:type="default" r:id="rId19"/>
       <w:pgSz w:w="12240" w:h="15840" w:code="1"/>
       <w:pgMar w:top="1440" w:right="1440" w:bottom="1440" w:left="1800" w:header="720" w:footer="720" w:gutter="0"/>
       <w:pgNumType w:start="4"/>
@@ -5895,7 +6210,7 @@
       <w:rPr>
         <w:noProof/>
       </w:rPr>
-      <w:t>2/24/2015 12:26:08 PM</w:t>
+      <w:t>2/26/2015 7:58:22 AM</w:t>
     </w:r>
     <w:r>
       <w:rPr>
@@ -5958,7 +6273,7 @@
         <w:sz w:val="16"/>
         <w:szCs w:val="16"/>
       </w:rPr>
-      <w:t>6</w:t>
+      <w:t>9</w:t>
     </w:r>
     <w:r>
       <w:rPr>
@@ -10456,21 +10771,6 @@
 </file>
 
 <file path=customXml/item1.xml><?xml version="1.0" encoding="utf-8"?>
-<p:properties xmlns:p="http://schemas.microsoft.com/office/2006/metadata/properties" xmlns:xsi="http://www.w3.org/2001/XMLSchema-instance">
-  <documentManagement/>
-</p:properties>
-</file>
-
-<file path=customXml/item2.xml><?xml version="1.0" encoding="utf-8"?>
-<?mso-contentType ?>
-<FormTemplates xmlns="http://schemas.microsoft.com/sharepoint/v3/contenttype/forms">
-  <Display>DocumentLibraryForm</Display>
-  <Edit>DocumentLibraryForm</Edit>
-  <New>DocumentLibraryForm</New>
-</FormTemplates>
-</file>
-
-<file path=customXml/item3.xml><?xml version="1.0" encoding="utf-8"?>
 <ct:contentTypeSchema xmlns:ct="http://schemas.microsoft.com/office/2006/metadata/contentType" xmlns:ma="http://schemas.microsoft.com/office/2006/metadata/properties/metaAttributes" ct:_="" ma:_="" ma:contentTypeName="Document" ma:contentTypeID="0x01010018842DDE8D4CC842BB0697CEAAF48470" ma:contentTypeVersion="0" ma:contentTypeDescription="Create a new document." ma:contentTypeScope="" ma:versionID="334a666bd13a236186a4d4f22b8d93ec">
   <xsd:schema xmlns:xsd="http://www.w3.org/2001/XMLSchema" xmlns:xs="http://www.w3.org/2001/XMLSchema" xmlns:p="http://schemas.microsoft.com/office/2006/metadata/properties" targetNamespace="http://schemas.microsoft.com/office/2006/metadata/properties" ma:root="true" ma:fieldsID="1b05d82d297216baf5b26c55225140df">
     <xsd:element name="properties">
@@ -10584,27 +10884,26 @@
 </ct:contentTypeSchema>
 </file>
 
+<file path=customXml/item2.xml><?xml version="1.0" encoding="utf-8"?>
+<?mso-contentType ?>
+<FormTemplates xmlns="http://schemas.microsoft.com/sharepoint/v3/contenttype/forms">
+  <Display>DocumentLibraryForm</Display>
+  <Edit>DocumentLibraryForm</Edit>
+  <New>DocumentLibraryForm</New>
+</FormTemplates>
+</file>
+
+<file path=customXml/item3.xml><?xml version="1.0" encoding="utf-8"?>
+<p:properties xmlns:p="http://schemas.microsoft.com/office/2006/metadata/properties" xmlns:xsi="http://www.w3.org/2001/XMLSchema-instance">
+  <documentManagement/>
+</p:properties>
+</file>
+
 <file path=customXml/item4.xml><?xml version="1.0" encoding="utf-8"?>
 <b:Sources xmlns:b="http://schemas.openxmlformats.org/officeDocument/2006/bibliography" xmlns="http://schemas.openxmlformats.org/officeDocument/2006/bibliography" SelectedStyle="\APA.XSL" StyleName="APA"/>
 </file>
 
 <file path=customXml/itemProps1.xml><?xml version="1.0" encoding="utf-8"?>
-<ds:datastoreItem xmlns:ds="http://schemas.openxmlformats.org/officeDocument/2006/customXml" ds:itemID="{E5265DE5-3E8E-4120-8280-8EC419E03148}">
-  <ds:schemaRefs>
-    <ds:schemaRef ds:uri="http://schemas.microsoft.com/office/2006/metadata/properties"/>
-  </ds:schemaRefs>
-</ds:datastoreItem>
-</file>
-
-<file path=customXml/itemProps2.xml><?xml version="1.0" encoding="utf-8"?>
-<ds:datastoreItem xmlns:ds="http://schemas.openxmlformats.org/officeDocument/2006/customXml" ds:itemID="{3CBB50F0-8F85-42BF-AC23-9DA2DC66E259}">
-  <ds:schemaRefs>
-    <ds:schemaRef ds:uri="http://schemas.microsoft.com/sharepoint/v3/contenttype/forms"/>
-  </ds:schemaRefs>
-</ds:datastoreItem>
-</file>
-
-<file path=customXml/itemProps3.xml><?xml version="1.0" encoding="utf-8"?>
 <ds:datastoreItem xmlns:ds="http://schemas.openxmlformats.org/officeDocument/2006/customXml" ds:itemID="{AC63CB39-103E-4B9C-A1FD-7B2F01114131}">
   <ds:schemaRefs>
     <ds:schemaRef ds:uri="http://schemas.microsoft.com/office/2006/metadata/contentType"/>
@@ -10620,8 +10919,24 @@
 </ds:datastoreItem>
 </file>
 
+<file path=customXml/itemProps2.xml><?xml version="1.0" encoding="utf-8"?>
+<ds:datastoreItem xmlns:ds="http://schemas.openxmlformats.org/officeDocument/2006/customXml" ds:itemID="{3CBB50F0-8F85-42BF-AC23-9DA2DC66E259}">
+  <ds:schemaRefs>
+    <ds:schemaRef ds:uri="http://schemas.microsoft.com/sharepoint/v3/contenttype/forms"/>
+  </ds:schemaRefs>
+</ds:datastoreItem>
+</file>
+
+<file path=customXml/itemProps3.xml><?xml version="1.0" encoding="utf-8"?>
+<ds:datastoreItem xmlns:ds="http://schemas.openxmlformats.org/officeDocument/2006/customXml" ds:itemID="{E5265DE5-3E8E-4120-8280-8EC419E03148}">
+  <ds:schemaRefs>
+    <ds:schemaRef ds:uri="http://schemas.microsoft.com/office/2006/metadata/properties"/>
+  </ds:schemaRefs>
+</ds:datastoreItem>
+</file>
+
 <file path=customXml/itemProps4.xml><?xml version="1.0" encoding="utf-8"?>
-<ds:datastoreItem xmlns:ds="http://schemas.openxmlformats.org/officeDocument/2006/customXml" ds:itemID="{F562E52C-7A69-46EB-B0BA-90E27902E25B}">
+<ds:datastoreItem xmlns:ds="http://schemas.openxmlformats.org/officeDocument/2006/customXml" ds:itemID="{DC7DBA08-E325-4F5B-9D45-66720954BC29}">
   <ds:schemaRefs>
     <ds:schemaRef ds:uri="http://schemas.openxmlformats.org/officeDocument/2006/bibliography"/>
   </ds:schemaRefs>

</xml_diff>

<commit_message>
BI Reporting - Added mechanism to determin which approver rejected/approved a quote and the reason
</commit_message>
<xml_diff>
--- a/design/Design Specification - Capture - BI_Reporting_Changes_01.docx
+++ b/design/Design Specification - Capture - BI_Reporting_Changes_01.docx
@@ -708,6 +708,7 @@
         <w:tc>
           <w:tcPr>
             <w:tcW w:w="1278" w:type="dxa"/>
+            <w:vAlign w:val="center"/>
           </w:tcPr>
           <w:p>
             <w:pPr>
@@ -717,11 +718,18 @@
                 <w:rFonts w:asciiTheme="minorHAnsi" w:hAnsiTheme="minorHAnsi"/>
               </w:rPr>
             </w:pPr>
+            <w:r>
+              <w:rPr>
+                <w:rFonts w:asciiTheme="minorHAnsi" w:hAnsiTheme="minorHAnsi"/>
+              </w:rPr>
+              <w:t>3/11/2015</w:t>
+            </w:r>
           </w:p>
         </w:tc>
         <w:tc>
           <w:tcPr>
             <w:tcW w:w="1080" w:type="dxa"/>
+            <w:vAlign w:val="center"/>
           </w:tcPr>
           <w:p>
             <w:pPr>
@@ -731,11 +739,18 @@
                 <w:rFonts w:asciiTheme="minorHAnsi" w:hAnsiTheme="minorHAnsi"/>
               </w:rPr>
             </w:pPr>
+            <w:r>
+              <w:rPr>
+                <w:rFonts w:asciiTheme="minorHAnsi" w:hAnsiTheme="minorHAnsi"/>
+              </w:rPr>
+              <w:t>1.5</w:t>
+            </w:r>
           </w:p>
         </w:tc>
         <w:tc>
           <w:tcPr>
             <w:tcW w:w="3814" w:type="dxa"/>
+            <w:vAlign w:val="center"/>
           </w:tcPr>
           <w:p>
             <w:pPr>
@@ -744,11 +759,18 @@
                 <w:rFonts w:asciiTheme="minorHAnsi" w:hAnsiTheme="minorHAnsi"/>
               </w:rPr>
             </w:pPr>
+            <w:r>
+              <w:rPr>
+                <w:rFonts w:asciiTheme="minorHAnsi" w:hAnsiTheme="minorHAnsi"/>
+              </w:rPr>
+              <w:t>Added mechanism to determine who approved/reject a quote with reason txt</w:t>
+            </w:r>
           </w:p>
         </w:tc>
         <w:tc>
           <w:tcPr>
             <w:tcW w:w="2576" w:type="dxa"/>
+            <w:vAlign w:val="center"/>
           </w:tcPr>
           <w:p>
             <w:pPr>
@@ -758,6 +780,12 @@
                 <w:rFonts w:asciiTheme="minorHAnsi" w:hAnsiTheme="minorHAnsi"/>
               </w:rPr>
             </w:pPr>
+            <w:r>
+              <w:rPr>
+                <w:rFonts w:asciiTheme="minorHAnsi" w:hAnsiTheme="minorHAnsi"/>
+              </w:rPr>
+              <w:t>Roger Behm</w:t>
+            </w:r>
           </w:p>
         </w:tc>
       </w:tr>
@@ -3709,42 +3737,33 @@
           <w:rFonts w:asciiTheme="minorHAnsi" w:hAnsiTheme="minorHAnsi" w:cstheme="minorHAnsi"/>
           <w:color w:val="000000" w:themeColor="text1"/>
         </w:rPr>
-        <w:t>This project will facilitate the development of transaction-level analysis and reporting using Capture data.  The successful completion of this project will result in a less labor intensive and error-prone method for transferring Capture line item level data from Capture to our BI data warehouse.  This data will then be used to support various sales and pricing initiatives including sales compensation reporting, g</w:t>
-      </w:r>
-      <w:bookmarkStart w:id="11" w:name="_GoBack"/>
+        <w:t xml:space="preserve">This project will facilitate the development of transaction-level analysis and reporting using Capture data.  The successful completion of this project will result in a less labor intensive and error-prone method for transferring Capture line item level data from Capture to our BI data warehouse.  This data will then be used to support various sales and pricing initiatives including sales compensation reporting, general Capture reporting, pricing analysis, and sales agent performance analysis.  This process will replace the current reliance on the Big Machines reporting interface, which has proven to have significant load limitations and is not a viable solution for enterprise reporting.  </w:t>
+      </w:r>
+    </w:p>
+    <w:p>
+      <w:pPr>
+        <w:pStyle w:val="Heading3"/>
+        <w:rPr>
+          <w:rFonts w:asciiTheme="minorHAnsi" w:hAnsiTheme="minorHAnsi"/>
+        </w:rPr>
+      </w:pPr>
+      <w:bookmarkStart w:id="11" w:name="_Toc412117917"/>
+      <w:bookmarkStart w:id="12" w:name="_Toc342757861"/>
+      <w:bookmarkStart w:id="13" w:name="_Toc346297769"/>
+      <w:bookmarkStart w:id="14" w:name="_Toc404134499"/>
+      <w:r>
+        <w:rPr>
+          <w:rFonts w:asciiTheme="minorHAnsi" w:hAnsiTheme="minorHAnsi"/>
+        </w:rPr>
+        <w:t>Business Functional Requirements</w:t>
+      </w:r>
+      <w:r>
+        <w:rPr>
+          <w:rFonts w:asciiTheme="minorHAnsi" w:hAnsiTheme="minorHAnsi"/>
+        </w:rPr>
+        <w:t xml:space="preserve"> / Configuration</w:t>
+      </w:r>
       <w:bookmarkEnd w:id="11"/>
-      <w:r>
-        <w:rPr>
-          <w:rFonts w:asciiTheme="minorHAnsi" w:hAnsiTheme="minorHAnsi" w:cstheme="minorHAnsi"/>
-          <w:color w:val="000000" w:themeColor="text1"/>
-        </w:rPr>
-        <w:t xml:space="preserve">eneral Capture reporting, pricing analysis, and sales agent performance analysis.  This process will replace the current reliance on the Big Machines reporting interface, which has proven to have significant load limitations and is not a viable solution for enterprise reporting.  </w:t>
-      </w:r>
-    </w:p>
-    <w:p>
-      <w:pPr>
-        <w:pStyle w:val="Heading3"/>
-        <w:rPr>
-          <w:rFonts w:asciiTheme="minorHAnsi" w:hAnsiTheme="minorHAnsi"/>
-        </w:rPr>
-      </w:pPr>
-      <w:bookmarkStart w:id="12" w:name="_Toc412117917"/>
-      <w:bookmarkStart w:id="13" w:name="_Toc342757861"/>
-      <w:bookmarkStart w:id="14" w:name="_Toc346297769"/>
-      <w:bookmarkStart w:id="15" w:name="_Toc404134499"/>
-      <w:r>
-        <w:rPr>
-          <w:rFonts w:asciiTheme="minorHAnsi" w:hAnsiTheme="minorHAnsi"/>
-        </w:rPr>
-        <w:t>Business Functional Requirements</w:t>
-      </w:r>
-      <w:r>
-        <w:rPr>
-          <w:rFonts w:asciiTheme="minorHAnsi" w:hAnsiTheme="minorHAnsi"/>
-        </w:rPr>
-        <w:t xml:space="preserve"> / Configuration</w:t>
-      </w:r>
-      <w:bookmarkEnd w:id="12"/>
     </w:p>
     <w:p>
       <w:pPr>
@@ -4646,7 +4665,7 @@
                 <v:shape id="_x0000_i1025" type="#_x0000_t75" style="width:77.45pt;height:50.25pt" o:ole="">
                   <v:imagedata r:id="rId16" o:title=""/>
                 </v:shape>
-                <o:OLEObject Type="Embed" ProgID="Excel.Sheet.12" ShapeID="_x0000_i1025" DrawAspect="Icon" ObjectID="_1486988570" r:id="rId17"/>
+                <o:OLEObject Type="Embed" ProgID="Excel.Sheet.12" ShapeID="_x0000_i1025" DrawAspect="Icon" ObjectID="_1487512496" r:id="rId17"/>
               </w:object>
             </w:r>
           </w:p>
@@ -4659,12 +4678,12 @@
           <w:rFonts w:asciiTheme="minorHAnsi" w:hAnsiTheme="minorHAnsi"/>
         </w:rPr>
       </w:pPr>
-      <w:bookmarkStart w:id="16" w:name="_Toc342757862"/>
-      <w:bookmarkStart w:id="17" w:name="_Toc346297770"/>
-      <w:bookmarkStart w:id="18" w:name="_Toc404134500"/>
+      <w:bookmarkStart w:id="15" w:name="_Toc342757862"/>
+      <w:bookmarkStart w:id="16" w:name="_Toc346297770"/>
+      <w:bookmarkStart w:id="17" w:name="_Toc404134500"/>
+      <w:bookmarkEnd w:id="12"/>
       <w:bookmarkEnd w:id="13"/>
       <w:bookmarkEnd w:id="14"/>
-      <w:bookmarkEnd w:id="15"/>
       <w:r>
         <w:rPr>
           <w:rFonts w:asciiTheme="minorHAnsi" w:hAnsiTheme="minorHAnsi"/>
@@ -4687,14 +4706,14 @@
           <w:rFonts w:asciiTheme="minorHAnsi" w:hAnsiTheme="minorHAnsi"/>
         </w:rPr>
       </w:pPr>
-      <w:bookmarkStart w:id="19" w:name="_Toc412117918"/>
+      <w:bookmarkStart w:id="18" w:name="_Toc412117918"/>
       <w:r>
         <w:rPr>
           <w:rFonts w:asciiTheme="minorHAnsi" w:hAnsiTheme="minorHAnsi"/>
         </w:rPr>
         <w:t>Technical Design Requirements</w:t>
       </w:r>
-      <w:bookmarkEnd w:id="19"/>
+      <w:bookmarkEnd w:id="18"/>
       <w:r>
         <w:rPr>
           <w:rFonts w:asciiTheme="minorHAnsi" w:hAnsiTheme="minorHAnsi"/>
@@ -4718,8 +4737,8 @@
         <w:tblLook w:val="04A0" w:firstRow="1" w:lastRow="0" w:firstColumn="1" w:lastColumn="0" w:noHBand="0" w:noVBand="1"/>
       </w:tblPr>
       <w:tblGrid>
-        <w:gridCol w:w="3960"/>
-        <w:gridCol w:w="4950"/>
+        <w:gridCol w:w="2549"/>
+        <w:gridCol w:w="6361"/>
       </w:tblGrid>
       <w:tr>
         <w:trPr>
@@ -6195,6 +6214,1444 @@
           </w:p>
         </w:tc>
       </w:tr>
+      <w:tr>
+        <w:trPr>
+          <w:cantSplit/>
+          <w:trHeight w:val="584"/>
+        </w:trPr>
+        <w:tc>
+          <w:tcPr>
+            <w:tcW w:w="3960" w:type="dxa"/>
+            <w:tcBorders>
+              <w:top w:val="single" w:sz="4" w:space="0" w:color="auto"/>
+              <w:left w:val="single" w:sz="4" w:space="0" w:color="auto"/>
+              <w:bottom w:val="single" w:sz="4" w:space="0" w:color="auto"/>
+              <w:right w:val="single" w:sz="4" w:space="0" w:color="auto"/>
+            </w:tcBorders>
+          </w:tcPr>
+          <w:p>
+            <w:pPr>
+              <w:pStyle w:val="ListParagraph"/>
+              <w:numPr>
+                <w:ilvl w:val="0"/>
+                <w:numId w:val="5"/>
+              </w:numPr>
+              <w:rPr>
+                <w:rFonts w:asciiTheme="minorHAnsi" w:hAnsiTheme="minorHAnsi"/>
+              </w:rPr>
+            </w:pPr>
+          </w:p>
+          <w:p>
+            <w:pPr>
+              <w:rPr>
+                <w:rFonts w:asciiTheme="minorHAnsi" w:hAnsiTheme="minorHAnsi"/>
+              </w:rPr>
+            </w:pPr>
+            <w:bookmarkStart w:id="19" w:name="_GoBack"/>
+            <w:bookmarkEnd w:id="19"/>
+            <w:r>
+              <w:rPr>
+                <w:rFonts w:asciiTheme="minorHAnsi" w:hAnsiTheme="minorHAnsi"/>
+              </w:rPr>
+              <w:t>Determine which approver rejected or approved a quote</w:t>
+            </w:r>
+          </w:p>
+        </w:tc>
+        <w:tc>
+          <w:tcPr>
+            <w:tcW w:w="4950" w:type="dxa"/>
+            <w:tcBorders>
+              <w:top w:val="single" w:sz="4" w:space="0" w:color="auto"/>
+              <w:left w:val="single" w:sz="4" w:space="0" w:color="auto"/>
+              <w:bottom w:val="single" w:sz="4" w:space="0" w:color="auto"/>
+              <w:right w:val="single" w:sz="4" w:space="0" w:color="auto"/>
+            </w:tcBorders>
+          </w:tcPr>
+          <w:p>
+            <w:pPr>
+              <w:rPr>
+                <w:rFonts w:asciiTheme="minorHAnsi" w:hAnsiTheme="minorHAnsi"/>
+              </w:rPr>
+            </w:pPr>
+            <w:r>
+              <w:rPr>
+                <w:rFonts w:asciiTheme="minorHAnsi" w:hAnsiTheme="minorHAnsi"/>
+              </w:rPr>
+              <w:t xml:space="preserve">Here is the snippet of XML that will provide that information.  The performer is the user login (network id) that </w:t>
+            </w:r>
+            <w:proofErr w:type="spellStart"/>
+            <w:r>
+              <w:rPr>
+                <w:rFonts w:asciiTheme="minorHAnsi" w:hAnsiTheme="minorHAnsi"/>
+              </w:rPr>
+              <w:t>peformed</w:t>
+            </w:r>
+            <w:proofErr w:type="spellEnd"/>
+            <w:r>
+              <w:rPr>
+                <w:rFonts w:asciiTheme="minorHAnsi" w:hAnsiTheme="minorHAnsi"/>
+              </w:rPr>
+              <w:t xml:space="preserve"> the action</w:t>
+            </w:r>
+          </w:p>
+          <w:p>
+            <w:pPr>
+              <w:rPr>
+                <w:rFonts w:ascii="Courier New" w:hAnsi="Courier New" w:cs="Courier New"/>
+                <w:color w:val="000000"/>
+                <w:sz w:val="16"/>
+                <w:szCs w:val="16"/>
+              </w:rPr>
+            </w:pPr>
+            <w:r>
+              <w:rPr>
+                <w:rFonts w:ascii="Courier New" w:hAnsi="Courier New" w:cs="Courier New"/>
+                <w:color w:val="000000"/>
+                <w:sz w:val="16"/>
+                <w:szCs w:val="16"/>
+              </w:rPr>
+              <w:t>&lt;</w:t>
+            </w:r>
+            <w:proofErr w:type="spellStart"/>
+            <w:r>
+              <w:rPr>
+                <w:rFonts w:ascii="Courier New" w:hAnsi="Courier New" w:cs="Courier New"/>
+                <w:color w:val="000000"/>
+                <w:sz w:val="16"/>
+                <w:szCs w:val="16"/>
+              </w:rPr>
+              <w:t>approval_history</w:t>
+            </w:r>
+            <w:proofErr w:type="spellEnd"/>
+            <w:r>
+              <w:rPr>
+                <w:rFonts w:ascii="Courier New" w:hAnsi="Courier New" w:cs="Courier New"/>
+                <w:color w:val="000000"/>
+                <w:sz w:val="16"/>
+                <w:szCs w:val="16"/>
+              </w:rPr>
+              <w:t>&gt;</w:t>
+            </w:r>
+          </w:p>
+          <w:p>
+            <w:pPr>
+              <w:rPr>
+                <w:rFonts w:ascii="Courier New" w:hAnsi="Courier New" w:cs="Courier New"/>
+                <w:color w:val="000000"/>
+                <w:sz w:val="16"/>
+                <w:szCs w:val="16"/>
+              </w:rPr>
+            </w:pPr>
+            <w:r>
+              <w:rPr>
+                <w:rFonts w:ascii="Courier New" w:hAnsi="Courier New" w:cs="Courier New"/>
+                <w:color w:val="000000"/>
+                <w:sz w:val="16"/>
+                <w:szCs w:val="16"/>
+              </w:rPr>
+              <w:t>&lt;</w:t>
+            </w:r>
+            <w:proofErr w:type="spellStart"/>
+            <w:r>
+              <w:rPr>
+                <w:rFonts w:ascii="Courier New" w:hAnsi="Courier New" w:cs="Courier New"/>
+                <w:color w:val="000000"/>
+                <w:sz w:val="16"/>
+                <w:szCs w:val="16"/>
+              </w:rPr>
+              <w:t>approval_history_attr</w:t>
+            </w:r>
+            <w:proofErr w:type="spellEnd"/>
+            <w:r>
+              <w:rPr>
+                <w:rFonts w:ascii="Courier New" w:hAnsi="Courier New" w:cs="Courier New"/>
+                <w:color w:val="000000"/>
+                <w:sz w:val="16"/>
+                <w:szCs w:val="16"/>
+              </w:rPr>
+              <w:t> </w:t>
+            </w:r>
+            <w:proofErr w:type="spellStart"/>
+            <w:r>
+              <w:rPr>
+                <w:rFonts w:ascii="Courier New" w:hAnsi="Courier New" w:cs="Courier New"/>
+                <w:color w:val="000000"/>
+                <w:sz w:val="16"/>
+                <w:szCs w:val="16"/>
+              </w:rPr>
+              <w:t>var_name</w:t>
+            </w:r>
+            <w:proofErr w:type="spellEnd"/>
+            <w:r>
+              <w:rPr>
+                <w:rFonts w:ascii="Courier New" w:hAnsi="Courier New" w:cs="Courier New"/>
+                <w:color w:val="000000"/>
+                <w:sz w:val="16"/>
+                <w:szCs w:val="16"/>
+              </w:rPr>
+              <w:t>="</w:t>
+            </w:r>
+            <w:proofErr w:type="spellStart"/>
+            <w:r>
+              <w:rPr>
+                <w:rFonts w:ascii="Courier New" w:hAnsi="Courier New" w:cs="Courier New"/>
+                <w:color w:val="000000"/>
+                <w:sz w:val="16"/>
+                <w:szCs w:val="16"/>
+              </w:rPr>
+              <w:t>approval_history_submit_quote</w:t>
+            </w:r>
+            <w:proofErr w:type="spellEnd"/>
+            <w:r>
+              <w:rPr>
+                <w:rFonts w:ascii="Courier New" w:hAnsi="Courier New" w:cs="Courier New"/>
+                <w:color w:val="000000"/>
+                <w:sz w:val="16"/>
+                <w:szCs w:val="16"/>
+              </w:rPr>
+              <w:t>"&gt;</w:t>
+            </w:r>
+          </w:p>
+          <w:p>
+            <w:pPr>
+              <w:rPr>
+                <w:rFonts w:ascii="Courier New" w:hAnsi="Courier New" w:cs="Courier New"/>
+                <w:color w:val="000000"/>
+                <w:sz w:val="16"/>
+                <w:szCs w:val="16"/>
+              </w:rPr>
+            </w:pPr>
+            <w:r>
+              <w:rPr>
+                <w:rFonts w:ascii="Courier New" w:hAnsi="Courier New" w:cs="Courier New"/>
+                <w:color w:val="000000"/>
+                <w:sz w:val="16"/>
+                <w:szCs w:val="16"/>
+              </w:rPr>
+              <w:t>&lt;</w:t>
+            </w:r>
+            <w:proofErr w:type="spellStart"/>
+            <w:r>
+              <w:rPr>
+                <w:rFonts w:ascii="Courier New" w:hAnsi="Courier New" w:cs="Courier New"/>
+                <w:color w:val="000000"/>
+                <w:sz w:val="16"/>
+                <w:szCs w:val="16"/>
+              </w:rPr>
+              <w:t>approval_history_attr_record</w:t>
+            </w:r>
+            <w:proofErr w:type="spellEnd"/>
+            <w:r>
+              <w:rPr>
+                <w:rFonts w:ascii="Courier New" w:hAnsi="Courier New" w:cs="Courier New"/>
+                <w:color w:val="000000"/>
+                <w:sz w:val="16"/>
+                <w:szCs w:val="16"/>
+              </w:rPr>
+              <w:t>&gt;</w:t>
+            </w:r>
+          </w:p>
+          <w:p>
+            <w:pPr>
+              <w:rPr>
+                <w:rFonts w:ascii="Courier New" w:hAnsi="Courier New" w:cs="Courier New"/>
+                <w:color w:val="000000"/>
+                <w:sz w:val="16"/>
+                <w:szCs w:val="16"/>
+              </w:rPr>
+            </w:pPr>
+            <w:r>
+              <w:rPr>
+                <w:rFonts w:ascii="Courier New" w:hAnsi="Courier New" w:cs="Courier New"/>
+                <w:color w:val="000000"/>
+                <w:sz w:val="16"/>
+                <w:szCs w:val="16"/>
+              </w:rPr>
+              <w:t>&lt;</w:t>
+            </w:r>
+            <w:proofErr w:type="spellStart"/>
+            <w:r>
+              <w:rPr>
+                <w:rFonts w:ascii="Courier New" w:hAnsi="Courier New" w:cs="Courier New"/>
+                <w:color w:val="000000"/>
+                <w:sz w:val="16"/>
+                <w:szCs w:val="16"/>
+              </w:rPr>
+              <w:t>performer_name</w:t>
+            </w:r>
+            <w:proofErr w:type="spellEnd"/>
+            <w:r>
+              <w:rPr>
+                <w:rFonts w:ascii="Courier New" w:hAnsi="Courier New" w:cs="Courier New"/>
+                <w:color w:val="000000"/>
+                <w:sz w:val="16"/>
+                <w:szCs w:val="16"/>
+              </w:rPr>
+              <w:t>&gt;</w:t>
+            </w:r>
+          </w:p>
+          <w:p>
+            <w:pPr>
+              <w:rPr>
+                <w:rFonts w:ascii="Courier New" w:hAnsi="Courier New" w:cs="Courier New"/>
+                <w:color w:val="000000"/>
+                <w:sz w:val="16"/>
+                <w:szCs w:val="16"/>
+              </w:rPr>
+            </w:pPr>
+            <w:r>
+              <w:rPr>
+                <w:rFonts w:ascii="Courier New" w:hAnsi="Courier New" w:cs="Courier New"/>
+                <w:color w:val="000000"/>
+                <w:sz w:val="16"/>
+                <w:szCs w:val="16"/>
+              </w:rPr>
+              <w:t xml:space="preserve">&lt;![CDATA[ </w:t>
+            </w:r>
+            <w:proofErr w:type="spellStart"/>
+            <w:r>
+              <w:rPr>
+                <w:rFonts w:ascii="Courier New" w:hAnsi="Courier New" w:cs="Courier New"/>
+                <w:color w:val="000000"/>
+                <w:sz w:val="16"/>
+                <w:szCs w:val="16"/>
+              </w:rPr>
+              <w:t>behmro</w:t>
+            </w:r>
+            <w:proofErr w:type="spellEnd"/>
+            <w:r>
+              <w:rPr>
+                <w:rFonts w:ascii="Courier New" w:hAnsi="Courier New" w:cs="Courier New"/>
+                <w:color w:val="000000"/>
+                <w:sz w:val="16"/>
+                <w:szCs w:val="16"/>
+              </w:rPr>
+              <w:t xml:space="preserve"> ]]&gt;</w:t>
+            </w:r>
+          </w:p>
+          <w:p>
+            <w:pPr>
+              <w:rPr>
+                <w:rFonts w:ascii="Courier New" w:hAnsi="Courier New" w:cs="Courier New"/>
+                <w:color w:val="000000"/>
+                <w:sz w:val="16"/>
+                <w:szCs w:val="16"/>
+              </w:rPr>
+            </w:pPr>
+            <w:r>
+              <w:rPr>
+                <w:rFonts w:ascii="Courier New" w:hAnsi="Courier New" w:cs="Courier New"/>
+                <w:color w:val="000000"/>
+                <w:sz w:val="16"/>
+                <w:szCs w:val="16"/>
+              </w:rPr>
+              <w:t>&lt;/</w:t>
+            </w:r>
+            <w:proofErr w:type="spellStart"/>
+            <w:r>
+              <w:rPr>
+                <w:rFonts w:ascii="Courier New" w:hAnsi="Courier New" w:cs="Courier New"/>
+                <w:color w:val="000000"/>
+                <w:sz w:val="16"/>
+                <w:szCs w:val="16"/>
+              </w:rPr>
+              <w:t>performer_name</w:t>
+            </w:r>
+            <w:proofErr w:type="spellEnd"/>
+            <w:r>
+              <w:rPr>
+                <w:rFonts w:ascii="Courier New" w:hAnsi="Courier New" w:cs="Courier New"/>
+                <w:color w:val="000000"/>
+                <w:sz w:val="16"/>
+                <w:szCs w:val="16"/>
+              </w:rPr>
+              <w:t>&gt;</w:t>
+            </w:r>
+          </w:p>
+          <w:p>
+            <w:pPr>
+              <w:rPr>
+                <w:rFonts w:ascii="Courier New" w:hAnsi="Courier New" w:cs="Courier New"/>
+                <w:color w:val="000000"/>
+                <w:sz w:val="16"/>
+                <w:szCs w:val="16"/>
+              </w:rPr>
+            </w:pPr>
+            <w:r>
+              <w:rPr>
+                <w:rFonts w:ascii="Courier New" w:hAnsi="Courier New" w:cs="Courier New"/>
+                <w:color w:val="000000"/>
+                <w:sz w:val="16"/>
+                <w:szCs w:val="16"/>
+              </w:rPr>
+              <w:t>&lt;</w:t>
+            </w:r>
+            <w:proofErr w:type="spellStart"/>
+            <w:r>
+              <w:rPr>
+                <w:rFonts w:ascii="Courier New" w:hAnsi="Courier New" w:cs="Courier New"/>
+                <w:color w:val="000000"/>
+                <w:sz w:val="16"/>
+                <w:szCs w:val="16"/>
+              </w:rPr>
+              <w:t>action_type</w:t>
+            </w:r>
+            <w:proofErr w:type="spellEnd"/>
+            <w:r>
+              <w:rPr>
+                <w:rFonts w:ascii="Courier New" w:hAnsi="Courier New" w:cs="Courier New"/>
+                <w:color w:val="000000"/>
+                <w:sz w:val="16"/>
+                <w:szCs w:val="16"/>
+              </w:rPr>
+              <w:t>&gt;Submit&lt;/</w:t>
+            </w:r>
+            <w:proofErr w:type="spellStart"/>
+            <w:r>
+              <w:rPr>
+                <w:rFonts w:ascii="Courier New" w:hAnsi="Courier New" w:cs="Courier New"/>
+                <w:color w:val="000000"/>
+                <w:sz w:val="16"/>
+                <w:szCs w:val="16"/>
+              </w:rPr>
+              <w:t>action_type</w:t>
+            </w:r>
+            <w:proofErr w:type="spellEnd"/>
+            <w:r>
+              <w:rPr>
+                <w:rFonts w:ascii="Courier New" w:hAnsi="Courier New" w:cs="Courier New"/>
+                <w:color w:val="000000"/>
+                <w:sz w:val="16"/>
+                <w:szCs w:val="16"/>
+              </w:rPr>
+              <w:t>&gt;</w:t>
+            </w:r>
+          </w:p>
+          <w:p>
+            <w:pPr>
+              <w:rPr>
+                <w:rFonts w:ascii="Courier New" w:hAnsi="Courier New" w:cs="Courier New"/>
+                <w:color w:val="000000"/>
+                <w:sz w:val="16"/>
+                <w:szCs w:val="16"/>
+              </w:rPr>
+            </w:pPr>
+            <w:r>
+              <w:rPr>
+                <w:rFonts w:ascii="Courier New" w:hAnsi="Courier New" w:cs="Courier New"/>
+                <w:color w:val="000000"/>
+                <w:sz w:val="16"/>
+                <w:szCs w:val="16"/>
+              </w:rPr>
+              <w:t>&lt;</w:t>
+            </w:r>
+            <w:proofErr w:type="spellStart"/>
+            <w:r>
+              <w:rPr>
+                <w:rFonts w:ascii="Courier New" w:hAnsi="Courier New" w:cs="Courier New"/>
+                <w:color w:val="000000"/>
+                <w:sz w:val="16"/>
+                <w:szCs w:val="16"/>
+              </w:rPr>
+              <w:t>reason_name</w:t>
+            </w:r>
+            <w:proofErr w:type="spellEnd"/>
+            <w:r>
+              <w:rPr>
+                <w:rFonts w:ascii="Courier New" w:hAnsi="Courier New" w:cs="Courier New"/>
+                <w:color w:val="000000"/>
+                <w:sz w:val="16"/>
+                <w:szCs w:val="16"/>
+              </w:rPr>
+              <w:t>&gt;</w:t>
+            </w:r>
+          </w:p>
+          <w:p>
+            <w:pPr>
+              <w:rPr>
+                <w:rFonts w:ascii="Courier New" w:hAnsi="Courier New" w:cs="Courier New"/>
+                <w:color w:val="000000"/>
+                <w:sz w:val="16"/>
+                <w:szCs w:val="16"/>
+              </w:rPr>
+            </w:pPr>
+            <w:r>
+              <w:rPr>
+                <w:rFonts w:ascii="Courier New" w:hAnsi="Courier New" w:cs="Courier New"/>
+                <w:color w:val="000000"/>
+                <w:sz w:val="16"/>
+                <w:szCs w:val="16"/>
+              </w:rPr>
+              <w:t>&lt;![CDATA[ null ]]&gt;</w:t>
+            </w:r>
+          </w:p>
+          <w:p>
+            <w:pPr>
+              <w:rPr>
+                <w:rFonts w:ascii="Courier New" w:hAnsi="Courier New" w:cs="Courier New"/>
+                <w:color w:val="000000"/>
+                <w:sz w:val="16"/>
+                <w:szCs w:val="16"/>
+              </w:rPr>
+            </w:pPr>
+            <w:r>
+              <w:rPr>
+                <w:rFonts w:ascii="Courier New" w:hAnsi="Courier New" w:cs="Courier New"/>
+                <w:color w:val="000000"/>
+                <w:sz w:val="16"/>
+                <w:szCs w:val="16"/>
+              </w:rPr>
+              <w:t>&lt;/</w:t>
+            </w:r>
+            <w:proofErr w:type="spellStart"/>
+            <w:r>
+              <w:rPr>
+                <w:rFonts w:ascii="Courier New" w:hAnsi="Courier New" w:cs="Courier New"/>
+                <w:color w:val="000000"/>
+                <w:sz w:val="16"/>
+                <w:szCs w:val="16"/>
+              </w:rPr>
+              <w:t>reason_name</w:t>
+            </w:r>
+            <w:proofErr w:type="spellEnd"/>
+            <w:r>
+              <w:rPr>
+                <w:rFonts w:ascii="Courier New" w:hAnsi="Courier New" w:cs="Courier New"/>
+                <w:color w:val="000000"/>
+                <w:sz w:val="16"/>
+                <w:szCs w:val="16"/>
+              </w:rPr>
+              <w:t>&gt;</w:t>
+            </w:r>
+          </w:p>
+          <w:p>
+            <w:pPr>
+              <w:rPr>
+                <w:rFonts w:ascii="Courier New" w:hAnsi="Courier New" w:cs="Courier New"/>
+                <w:color w:val="000000"/>
+                <w:sz w:val="16"/>
+                <w:szCs w:val="16"/>
+              </w:rPr>
+            </w:pPr>
+            <w:r>
+              <w:rPr>
+                <w:rFonts w:ascii="Courier New" w:hAnsi="Courier New" w:cs="Courier New"/>
+                <w:color w:val="000000"/>
+                <w:sz w:val="16"/>
+                <w:szCs w:val="16"/>
+              </w:rPr>
+              <w:t>&lt;</w:t>
+            </w:r>
+            <w:proofErr w:type="spellStart"/>
+            <w:r>
+              <w:rPr>
+                <w:rFonts w:ascii="Courier New" w:hAnsi="Courier New" w:cs="Courier New"/>
+                <w:color w:val="000000"/>
+                <w:sz w:val="16"/>
+                <w:szCs w:val="16"/>
+              </w:rPr>
+              <w:t>reason_var_name</w:t>
+            </w:r>
+            <w:proofErr w:type="spellEnd"/>
+            <w:r>
+              <w:rPr>
+                <w:rFonts w:ascii="Courier New" w:hAnsi="Courier New" w:cs="Courier New"/>
+                <w:color w:val="000000"/>
+                <w:sz w:val="16"/>
+                <w:szCs w:val="16"/>
+              </w:rPr>
+              <w:t>&gt;</w:t>
+            </w:r>
+          </w:p>
+          <w:p>
+            <w:pPr>
+              <w:rPr>
+                <w:rFonts w:ascii="Courier New" w:hAnsi="Courier New" w:cs="Courier New"/>
+                <w:color w:val="000000"/>
+                <w:sz w:val="16"/>
+                <w:szCs w:val="16"/>
+              </w:rPr>
+            </w:pPr>
+            <w:r>
+              <w:rPr>
+                <w:rFonts w:ascii="Courier New" w:hAnsi="Courier New" w:cs="Courier New"/>
+                <w:color w:val="000000"/>
+                <w:sz w:val="16"/>
+                <w:szCs w:val="16"/>
+              </w:rPr>
+              <w:t>&lt;![CDATA[ null ]]&gt;</w:t>
+            </w:r>
+          </w:p>
+          <w:p>
+            <w:pPr>
+              <w:rPr>
+                <w:rFonts w:ascii="Courier New" w:hAnsi="Courier New" w:cs="Courier New"/>
+                <w:color w:val="000000"/>
+                <w:sz w:val="16"/>
+                <w:szCs w:val="16"/>
+              </w:rPr>
+            </w:pPr>
+            <w:r>
+              <w:rPr>
+                <w:rFonts w:ascii="Courier New" w:hAnsi="Courier New" w:cs="Courier New"/>
+                <w:color w:val="000000"/>
+                <w:sz w:val="16"/>
+                <w:szCs w:val="16"/>
+              </w:rPr>
+              <w:t>&lt;/</w:t>
+            </w:r>
+            <w:proofErr w:type="spellStart"/>
+            <w:r>
+              <w:rPr>
+                <w:rFonts w:ascii="Courier New" w:hAnsi="Courier New" w:cs="Courier New"/>
+                <w:color w:val="000000"/>
+                <w:sz w:val="16"/>
+                <w:szCs w:val="16"/>
+              </w:rPr>
+              <w:t>reason_var_name</w:t>
+            </w:r>
+            <w:proofErr w:type="spellEnd"/>
+            <w:r>
+              <w:rPr>
+                <w:rFonts w:ascii="Courier New" w:hAnsi="Courier New" w:cs="Courier New"/>
+                <w:color w:val="000000"/>
+                <w:sz w:val="16"/>
+                <w:szCs w:val="16"/>
+              </w:rPr>
+              <w:t>&gt;</w:t>
+            </w:r>
+          </w:p>
+          <w:p>
+            <w:pPr>
+              <w:rPr>
+                <w:rFonts w:ascii="Courier New" w:hAnsi="Courier New" w:cs="Courier New"/>
+                <w:color w:val="000000"/>
+                <w:sz w:val="16"/>
+                <w:szCs w:val="16"/>
+              </w:rPr>
+            </w:pPr>
+            <w:r>
+              <w:rPr>
+                <w:rFonts w:ascii="Courier New" w:hAnsi="Courier New" w:cs="Courier New"/>
+                <w:color w:val="000000"/>
+                <w:sz w:val="16"/>
+                <w:szCs w:val="16"/>
+              </w:rPr>
+              <w:t>&lt;</w:t>
+            </w:r>
+            <w:proofErr w:type="spellStart"/>
+            <w:r>
+              <w:rPr>
+                <w:rFonts w:ascii="Courier New" w:hAnsi="Courier New" w:cs="Courier New"/>
+                <w:color w:val="000000"/>
+                <w:sz w:val="16"/>
+                <w:szCs w:val="16"/>
+              </w:rPr>
+              <w:t>perform_date</w:t>
+            </w:r>
+            <w:proofErr w:type="spellEnd"/>
+            <w:r>
+              <w:rPr>
+                <w:rFonts w:ascii="Courier New" w:hAnsi="Courier New" w:cs="Courier New"/>
+                <w:color w:val="000000"/>
+                <w:sz w:val="16"/>
+                <w:szCs w:val="16"/>
+              </w:rPr>
+              <w:t>&gt;2015-03-10 16:51:37&lt;/</w:t>
+            </w:r>
+            <w:proofErr w:type="spellStart"/>
+            <w:r>
+              <w:rPr>
+                <w:rFonts w:ascii="Courier New" w:hAnsi="Courier New" w:cs="Courier New"/>
+                <w:color w:val="000000"/>
+                <w:sz w:val="16"/>
+                <w:szCs w:val="16"/>
+              </w:rPr>
+              <w:t>perform_date</w:t>
+            </w:r>
+            <w:proofErr w:type="spellEnd"/>
+            <w:r>
+              <w:rPr>
+                <w:rFonts w:ascii="Courier New" w:hAnsi="Courier New" w:cs="Courier New"/>
+                <w:color w:val="000000"/>
+                <w:sz w:val="16"/>
+                <w:szCs w:val="16"/>
+              </w:rPr>
+              <w:t>&gt;</w:t>
+            </w:r>
+          </w:p>
+          <w:p>
+            <w:pPr>
+              <w:rPr>
+                <w:rFonts w:ascii="Courier New" w:hAnsi="Courier New" w:cs="Courier New"/>
+                <w:color w:val="000000"/>
+                <w:sz w:val="16"/>
+                <w:szCs w:val="16"/>
+              </w:rPr>
+            </w:pPr>
+            <w:r>
+              <w:rPr>
+                <w:rFonts w:ascii="Courier New" w:hAnsi="Courier New" w:cs="Courier New"/>
+                <w:color w:val="000000"/>
+                <w:sz w:val="16"/>
+                <w:szCs w:val="16"/>
+              </w:rPr>
+              <w:t>&lt;comment&gt;</w:t>
+            </w:r>
+          </w:p>
+          <w:p>
+            <w:pPr>
+              <w:rPr>
+                <w:rFonts w:ascii="Courier New" w:hAnsi="Courier New" w:cs="Courier New"/>
+                <w:color w:val="000000"/>
+                <w:sz w:val="16"/>
+                <w:szCs w:val="16"/>
+              </w:rPr>
+            </w:pPr>
+            <w:r>
+              <w:rPr>
+                <w:rFonts w:ascii="Courier New" w:hAnsi="Courier New" w:cs="Courier New"/>
+                <w:color w:val="000000"/>
+                <w:sz w:val="16"/>
+                <w:szCs w:val="16"/>
+              </w:rPr>
+              <w:t>&lt;![CDATA[ Roger Test Level 1 Approval ]]&gt;</w:t>
+            </w:r>
+          </w:p>
+          <w:p>
+            <w:pPr>
+              <w:rPr>
+                <w:rFonts w:ascii="Courier New" w:hAnsi="Courier New" w:cs="Courier New"/>
+                <w:color w:val="000000"/>
+                <w:sz w:val="16"/>
+                <w:szCs w:val="16"/>
+              </w:rPr>
+            </w:pPr>
+            <w:r>
+              <w:rPr>
+                <w:rFonts w:ascii="Courier New" w:hAnsi="Courier New" w:cs="Courier New"/>
+                <w:color w:val="000000"/>
+                <w:sz w:val="16"/>
+                <w:szCs w:val="16"/>
+              </w:rPr>
+              <w:t>&lt;/comment&gt;</w:t>
+            </w:r>
+          </w:p>
+          <w:p>
+            <w:pPr>
+              <w:rPr>
+                <w:rFonts w:ascii="Courier New" w:hAnsi="Courier New" w:cs="Courier New"/>
+                <w:color w:val="000000"/>
+                <w:sz w:val="16"/>
+                <w:szCs w:val="16"/>
+              </w:rPr>
+            </w:pPr>
+            <w:r>
+              <w:rPr>
+                <w:rFonts w:ascii="Courier New" w:hAnsi="Courier New" w:cs="Courier New"/>
+                <w:color w:val="000000"/>
+                <w:sz w:val="16"/>
+                <w:szCs w:val="16"/>
+              </w:rPr>
+              <w:t>&lt;/</w:t>
+            </w:r>
+            <w:proofErr w:type="spellStart"/>
+            <w:r>
+              <w:rPr>
+                <w:rFonts w:ascii="Courier New" w:hAnsi="Courier New" w:cs="Courier New"/>
+                <w:color w:val="000000"/>
+                <w:sz w:val="16"/>
+                <w:szCs w:val="16"/>
+              </w:rPr>
+              <w:t>approval_history_attr_record</w:t>
+            </w:r>
+            <w:proofErr w:type="spellEnd"/>
+            <w:r>
+              <w:rPr>
+                <w:rFonts w:ascii="Courier New" w:hAnsi="Courier New" w:cs="Courier New"/>
+                <w:color w:val="000000"/>
+                <w:sz w:val="16"/>
+                <w:szCs w:val="16"/>
+              </w:rPr>
+              <w:t>&gt;</w:t>
+            </w:r>
+          </w:p>
+          <w:p>
+            <w:pPr>
+              <w:rPr>
+                <w:rFonts w:ascii="Courier New" w:hAnsi="Courier New" w:cs="Courier New"/>
+                <w:color w:val="000000"/>
+                <w:sz w:val="16"/>
+                <w:szCs w:val="16"/>
+              </w:rPr>
+            </w:pPr>
+            <w:r>
+              <w:rPr>
+                <w:rFonts w:ascii="Courier New" w:hAnsi="Courier New" w:cs="Courier New"/>
+                <w:color w:val="000000"/>
+                <w:sz w:val="16"/>
+                <w:szCs w:val="16"/>
+              </w:rPr>
+              <w:t>&lt;</w:t>
+            </w:r>
+            <w:proofErr w:type="spellStart"/>
+            <w:r>
+              <w:rPr>
+                <w:rFonts w:ascii="Courier New" w:hAnsi="Courier New" w:cs="Courier New"/>
+                <w:color w:val="000000"/>
+                <w:sz w:val="16"/>
+                <w:szCs w:val="16"/>
+              </w:rPr>
+              <w:t>approval_history_attr_record</w:t>
+            </w:r>
+            <w:proofErr w:type="spellEnd"/>
+            <w:r>
+              <w:rPr>
+                <w:rFonts w:ascii="Courier New" w:hAnsi="Courier New" w:cs="Courier New"/>
+                <w:color w:val="000000"/>
+                <w:sz w:val="16"/>
+                <w:szCs w:val="16"/>
+              </w:rPr>
+              <w:t>&gt;</w:t>
+            </w:r>
+          </w:p>
+          <w:p>
+            <w:pPr>
+              <w:rPr>
+                <w:rFonts w:ascii="Courier New" w:hAnsi="Courier New" w:cs="Courier New"/>
+                <w:color w:val="000000"/>
+                <w:sz w:val="16"/>
+                <w:szCs w:val="16"/>
+                <w:highlight w:val="yellow"/>
+              </w:rPr>
+            </w:pPr>
+            <w:r>
+              <w:rPr>
+                <w:rFonts w:ascii="Courier New" w:hAnsi="Courier New" w:cs="Courier New"/>
+                <w:color w:val="000000"/>
+                <w:sz w:val="16"/>
+                <w:szCs w:val="16"/>
+                <w:highlight w:val="yellow"/>
+              </w:rPr>
+              <w:t>&lt;</w:t>
+            </w:r>
+            <w:proofErr w:type="spellStart"/>
+            <w:r>
+              <w:rPr>
+                <w:rFonts w:ascii="Courier New" w:hAnsi="Courier New" w:cs="Courier New"/>
+                <w:color w:val="000000"/>
+                <w:sz w:val="16"/>
+                <w:szCs w:val="16"/>
+                <w:highlight w:val="yellow"/>
+              </w:rPr>
+              <w:t>performer_name</w:t>
+            </w:r>
+            <w:proofErr w:type="spellEnd"/>
+            <w:r>
+              <w:rPr>
+                <w:rFonts w:ascii="Courier New" w:hAnsi="Courier New" w:cs="Courier New"/>
+                <w:color w:val="000000"/>
+                <w:sz w:val="16"/>
+                <w:szCs w:val="16"/>
+                <w:highlight w:val="yellow"/>
+              </w:rPr>
+              <w:t>&gt;</w:t>
+            </w:r>
+          </w:p>
+          <w:p>
+            <w:pPr>
+              <w:rPr>
+                <w:rFonts w:ascii="Courier New" w:hAnsi="Courier New" w:cs="Courier New"/>
+                <w:color w:val="000000"/>
+                <w:sz w:val="16"/>
+                <w:szCs w:val="16"/>
+                <w:highlight w:val="yellow"/>
+              </w:rPr>
+            </w:pPr>
+            <w:r>
+              <w:rPr>
+                <w:rFonts w:ascii="Courier New" w:hAnsi="Courier New" w:cs="Courier New"/>
+                <w:color w:val="000000"/>
+                <w:sz w:val="16"/>
+                <w:szCs w:val="16"/>
+                <w:highlight w:val="yellow"/>
+              </w:rPr>
+              <w:t xml:space="preserve">&lt;![CDATA[ </w:t>
+            </w:r>
+            <w:proofErr w:type="spellStart"/>
+            <w:r>
+              <w:rPr>
+                <w:rFonts w:ascii="Courier New" w:hAnsi="Courier New" w:cs="Courier New"/>
+                <w:color w:val="000000"/>
+                <w:sz w:val="16"/>
+                <w:szCs w:val="16"/>
+                <w:highlight w:val="yellow"/>
+              </w:rPr>
+              <w:t>behmro</w:t>
+            </w:r>
+            <w:proofErr w:type="spellEnd"/>
+            <w:r>
+              <w:rPr>
+                <w:rFonts w:ascii="Courier New" w:hAnsi="Courier New" w:cs="Courier New"/>
+                <w:color w:val="000000"/>
+                <w:sz w:val="16"/>
+                <w:szCs w:val="16"/>
+                <w:highlight w:val="yellow"/>
+              </w:rPr>
+              <w:t xml:space="preserve"> ]]&gt;</w:t>
+            </w:r>
+          </w:p>
+          <w:p>
+            <w:pPr>
+              <w:rPr>
+                <w:rFonts w:ascii="Courier New" w:hAnsi="Courier New" w:cs="Courier New"/>
+                <w:color w:val="000000"/>
+                <w:sz w:val="16"/>
+                <w:szCs w:val="16"/>
+              </w:rPr>
+            </w:pPr>
+            <w:r>
+              <w:rPr>
+                <w:rFonts w:ascii="Courier New" w:hAnsi="Courier New" w:cs="Courier New"/>
+                <w:color w:val="000000"/>
+                <w:sz w:val="16"/>
+                <w:szCs w:val="16"/>
+                <w:highlight w:val="yellow"/>
+              </w:rPr>
+              <w:t>&lt;/</w:t>
+            </w:r>
+            <w:proofErr w:type="spellStart"/>
+            <w:r>
+              <w:rPr>
+                <w:rFonts w:ascii="Courier New" w:hAnsi="Courier New" w:cs="Courier New"/>
+                <w:color w:val="000000"/>
+                <w:sz w:val="16"/>
+                <w:szCs w:val="16"/>
+                <w:highlight w:val="yellow"/>
+              </w:rPr>
+              <w:t>performer_name</w:t>
+            </w:r>
+            <w:proofErr w:type="spellEnd"/>
+            <w:r>
+              <w:rPr>
+                <w:rFonts w:ascii="Courier New" w:hAnsi="Courier New" w:cs="Courier New"/>
+                <w:color w:val="000000"/>
+                <w:sz w:val="16"/>
+                <w:szCs w:val="16"/>
+                <w:highlight w:val="yellow"/>
+              </w:rPr>
+              <w:t>&gt;</w:t>
+            </w:r>
+          </w:p>
+          <w:p>
+            <w:pPr>
+              <w:rPr>
+                <w:rFonts w:ascii="Courier New" w:hAnsi="Courier New" w:cs="Courier New"/>
+                <w:color w:val="000000"/>
+                <w:sz w:val="16"/>
+                <w:szCs w:val="16"/>
+              </w:rPr>
+            </w:pPr>
+            <w:r>
+              <w:rPr>
+                <w:rFonts w:ascii="Courier New" w:hAnsi="Courier New" w:cs="Courier New"/>
+                <w:color w:val="000000"/>
+                <w:sz w:val="16"/>
+                <w:szCs w:val="16"/>
+                <w:highlight w:val="yellow"/>
+              </w:rPr>
+              <w:t>&lt;</w:t>
+            </w:r>
+            <w:proofErr w:type="spellStart"/>
+            <w:r>
+              <w:rPr>
+                <w:rFonts w:ascii="Courier New" w:hAnsi="Courier New" w:cs="Courier New"/>
+                <w:color w:val="000000"/>
+                <w:sz w:val="16"/>
+                <w:szCs w:val="16"/>
+                <w:highlight w:val="yellow"/>
+              </w:rPr>
+              <w:t>action_type</w:t>
+            </w:r>
+            <w:proofErr w:type="spellEnd"/>
+            <w:r>
+              <w:rPr>
+                <w:rFonts w:ascii="Courier New" w:hAnsi="Courier New" w:cs="Courier New"/>
+                <w:color w:val="000000"/>
+                <w:sz w:val="16"/>
+                <w:szCs w:val="16"/>
+                <w:highlight w:val="yellow"/>
+              </w:rPr>
+              <w:t>&gt;Reject&lt;/</w:t>
+            </w:r>
+            <w:proofErr w:type="spellStart"/>
+            <w:r>
+              <w:rPr>
+                <w:rFonts w:ascii="Courier New" w:hAnsi="Courier New" w:cs="Courier New"/>
+                <w:color w:val="000000"/>
+                <w:sz w:val="16"/>
+                <w:szCs w:val="16"/>
+                <w:highlight w:val="yellow"/>
+              </w:rPr>
+              <w:t>action_type</w:t>
+            </w:r>
+            <w:proofErr w:type="spellEnd"/>
+            <w:r>
+              <w:rPr>
+                <w:rFonts w:ascii="Courier New" w:hAnsi="Courier New" w:cs="Courier New"/>
+                <w:color w:val="000000"/>
+                <w:sz w:val="16"/>
+                <w:szCs w:val="16"/>
+                <w:highlight w:val="yellow"/>
+              </w:rPr>
+              <w:t>&gt;</w:t>
+            </w:r>
+          </w:p>
+          <w:p>
+            <w:pPr>
+              <w:rPr>
+                <w:rFonts w:ascii="Courier New" w:hAnsi="Courier New" w:cs="Courier New"/>
+                <w:color w:val="000000"/>
+                <w:sz w:val="16"/>
+                <w:szCs w:val="16"/>
+                <w:highlight w:val="yellow"/>
+              </w:rPr>
+            </w:pPr>
+            <w:r>
+              <w:rPr>
+                <w:rFonts w:ascii="Courier New" w:hAnsi="Courier New" w:cs="Courier New"/>
+                <w:color w:val="000000"/>
+                <w:sz w:val="16"/>
+                <w:szCs w:val="16"/>
+                <w:highlight w:val="yellow"/>
+              </w:rPr>
+              <w:t>&lt;</w:t>
+            </w:r>
+            <w:proofErr w:type="spellStart"/>
+            <w:r>
+              <w:rPr>
+                <w:rFonts w:ascii="Courier New" w:hAnsi="Courier New" w:cs="Courier New"/>
+                <w:color w:val="000000"/>
+                <w:sz w:val="16"/>
+                <w:szCs w:val="16"/>
+                <w:highlight w:val="yellow"/>
+              </w:rPr>
+              <w:t>reason_name</w:t>
+            </w:r>
+            <w:proofErr w:type="spellEnd"/>
+            <w:r>
+              <w:rPr>
+                <w:rFonts w:ascii="Courier New" w:hAnsi="Courier New" w:cs="Courier New"/>
+                <w:color w:val="000000"/>
+                <w:sz w:val="16"/>
+                <w:szCs w:val="16"/>
+                <w:highlight w:val="yellow"/>
+              </w:rPr>
+              <w:t>&gt;</w:t>
+            </w:r>
+          </w:p>
+          <w:p>
+            <w:pPr>
+              <w:rPr>
+                <w:rFonts w:ascii="Courier New" w:hAnsi="Courier New" w:cs="Courier New"/>
+                <w:color w:val="000000"/>
+                <w:sz w:val="16"/>
+                <w:szCs w:val="16"/>
+                <w:highlight w:val="yellow"/>
+              </w:rPr>
+            </w:pPr>
+            <w:r>
+              <w:rPr>
+                <w:rFonts w:ascii="Courier New" w:hAnsi="Courier New" w:cs="Courier New"/>
+                <w:color w:val="000000"/>
+                <w:sz w:val="16"/>
+                <w:szCs w:val="16"/>
+                <w:highlight w:val="yellow"/>
+              </w:rPr>
+              <w:t>&lt;![CDATA[ Level 1 Approval Required ]]&gt;</w:t>
+            </w:r>
+          </w:p>
+          <w:p>
+            <w:pPr>
+              <w:rPr>
+                <w:rFonts w:ascii="Courier New" w:hAnsi="Courier New" w:cs="Courier New"/>
+                <w:color w:val="000000"/>
+                <w:sz w:val="16"/>
+                <w:szCs w:val="16"/>
+              </w:rPr>
+            </w:pPr>
+            <w:r>
+              <w:rPr>
+                <w:rFonts w:ascii="Courier New" w:hAnsi="Courier New" w:cs="Courier New"/>
+                <w:color w:val="000000"/>
+                <w:sz w:val="16"/>
+                <w:szCs w:val="16"/>
+                <w:highlight w:val="yellow"/>
+              </w:rPr>
+              <w:t>&lt;/</w:t>
+            </w:r>
+            <w:proofErr w:type="spellStart"/>
+            <w:r>
+              <w:rPr>
+                <w:rFonts w:ascii="Courier New" w:hAnsi="Courier New" w:cs="Courier New"/>
+                <w:color w:val="000000"/>
+                <w:sz w:val="16"/>
+                <w:szCs w:val="16"/>
+                <w:highlight w:val="yellow"/>
+              </w:rPr>
+              <w:t>reason_name</w:t>
+            </w:r>
+            <w:proofErr w:type="spellEnd"/>
+            <w:r>
+              <w:rPr>
+                <w:rFonts w:ascii="Courier New" w:hAnsi="Courier New" w:cs="Courier New"/>
+                <w:color w:val="000000"/>
+                <w:sz w:val="16"/>
+                <w:szCs w:val="16"/>
+                <w:highlight w:val="yellow"/>
+              </w:rPr>
+              <w:t>&gt;</w:t>
+            </w:r>
+          </w:p>
+          <w:p>
+            <w:pPr>
+              <w:rPr>
+                <w:rFonts w:ascii="Courier New" w:hAnsi="Courier New" w:cs="Courier New"/>
+                <w:color w:val="000000"/>
+                <w:sz w:val="16"/>
+                <w:szCs w:val="16"/>
+              </w:rPr>
+            </w:pPr>
+            <w:r>
+              <w:rPr>
+                <w:rFonts w:ascii="Courier New" w:hAnsi="Courier New" w:cs="Courier New"/>
+                <w:color w:val="000000"/>
+                <w:sz w:val="16"/>
+                <w:szCs w:val="16"/>
+              </w:rPr>
+              <w:t>&lt;</w:t>
+            </w:r>
+            <w:proofErr w:type="spellStart"/>
+            <w:r>
+              <w:rPr>
+                <w:rFonts w:ascii="Courier New" w:hAnsi="Courier New" w:cs="Courier New"/>
+                <w:color w:val="000000"/>
+                <w:sz w:val="16"/>
+                <w:szCs w:val="16"/>
+              </w:rPr>
+              <w:t>reason_var_name</w:t>
+            </w:r>
+            <w:proofErr w:type="spellEnd"/>
+            <w:r>
+              <w:rPr>
+                <w:rFonts w:ascii="Courier New" w:hAnsi="Courier New" w:cs="Courier New"/>
+                <w:color w:val="000000"/>
+                <w:sz w:val="16"/>
+                <w:szCs w:val="16"/>
+              </w:rPr>
+              <w:t>&gt;</w:t>
+            </w:r>
+          </w:p>
+          <w:p>
+            <w:pPr>
+              <w:rPr>
+                <w:rFonts w:ascii="Courier New" w:hAnsi="Courier New" w:cs="Courier New"/>
+                <w:color w:val="000000"/>
+                <w:sz w:val="16"/>
+                <w:szCs w:val="16"/>
+              </w:rPr>
+            </w:pPr>
+            <w:r>
+              <w:rPr>
+                <w:rFonts w:ascii="Courier New" w:hAnsi="Courier New" w:cs="Courier New"/>
+                <w:color w:val="000000"/>
+                <w:sz w:val="16"/>
+                <w:szCs w:val="16"/>
+              </w:rPr>
+              <w:t>&lt;![CDATA[ level1ApprovalRequired ]]&gt;</w:t>
+            </w:r>
+          </w:p>
+          <w:p>
+            <w:pPr>
+              <w:rPr>
+                <w:rFonts w:ascii="Courier New" w:hAnsi="Courier New" w:cs="Courier New"/>
+                <w:color w:val="000000"/>
+                <w:sz w:val="16"/>
+                <w:szCs w:val="16"/>
+              </w:rPr>
+            </w:pPr>
+            <w:r>
+              <w:rPr>
+                <w:rFonts w:ascii="Courier New" w:hAnsi="Courier New" w:cs="Courier New"/>
+                <w:color w:val="000000"/>
+                <w:sz w:val="16"/>
+                <w:szCs w:val="16"/>
+              </w:rPr>
+              <w:t>&lt;/</w:t>
+            </w:r>
+            <w:proofErr w:type="spellStart"/>
+            <w:r>
+              <w:rPr>
+                <w:rFonts w:ascii="Courier New" w:hAnsi="Courier New" w:cs="Courier New"/>
+                <w:color w:val="000000"/>
+                <w:sz w:val="16"/>
+                <w:szCs w:val="16"/>
+              </w:rPr>
+              <w:t>reason_var_name</w:t>
+            </w:r>
+            <w:proofErr w:type="spellEnd"/>
+            <w:r>
+              <w:rPr>
+                <w:rFonts w:ascii="Courier New" w:hAnsi="Courier New" w:cs="Courier New"/>
+                <w:color w:val="000000"/>
+                <w:sz w:val="16"/>
+                <w:szCs w:val="16"/>
+              </w:rPr>
+              <w:t>&gt;</w:t>
+            </w:r>
+          </w:p>
+          <w:p>
+            <w:pPr>
+              <w:rPr>
+                <w:rFonts w:ascii="Courier New" w:hAnsi="Courier New" w:cs="Courier New"/>
+                <w:color w:val="000000"/>
+                <w:sz w:val="16"/>
+                <w:szCs w:val="16"/>
+              </w:rPr>
+            </w:pPr>
+            <w:r>
+              <w:rPr>
+                <w:rFonts w:ascii="Courier New" w:hAnsi="Courier New" w:cs="Courier New"/>
+                <w:color w:val="000000"/>
+                <w:sz w:val="16"/>
+                <w:szCs w:val="16"/>
+              </w:rPr>
+              <w:t>&lt;</w:t>
+            </w:r>
+            <w:proofErr w:type="spellStart"/>
+            <w:r>
+              <w:rPr>
+                <w:rFonts w:ascii="Courier New" w:hAnsi="Courier New" w:cs="Courier New"/>
+                <w:color w:val="000000"/>
+                <w:sz w:val="16"/>
+                <w:szCs w:val="16"/>
+              </w:rPr>
+              <w:t>perform_date</w:t>
+            </w:r>
+            <w:proofErr w:type="spellEnd"/>
+            <w:r>
+              <w:rPr>
+                <w:rFonts w:ascii="Courier New" w:hAnsi="Courier New" w:cs="Courier New"/>
+                <w:color w:val="000000"/>
+                <w:sz w:val="16"/>
+                <w:szCs w:val="16"/>
+              </w:rPr>
+              <w:t>&gt;2015-03-10 16:57:00&lt;/</w:t>
+            </w:r>
+            <w:proofErr w:type="spellStart"/>
+            <w:r>
+              <w:rPr>
+                <w:rFonts w:ascii="Courier New" w:hAnsi="Courier New" w:cs="Courier New"/>
+                <w:color w:val="000000"/>
+                <w:sz w:val="16"/>
+                <w:szCs w:val="16"/>
+              </w:rPr>
+              <w:t>perform_date</w:t>
+            </w:r>
+            <w:proofErr w:type="spellEnd"/>
+            <w:r>
+              <w:rPr>
+                <w:rFonts w:ascii="Courier New" w:hAnsi="Courier New" w:cs="Courier New"/>
+                <w:color w:val="000000"/>
+                <w:sz w:val="16"/>
+                <w:szCs w:val="16"/>
+              </w:rPr>
+              <w:t>&gt;</w:t>
+            </w:r>
+          </w:p>
+          <w:p>
+            <w:pPr>
+              <w:rPr>
+                <w:rFonts w:ascii="Courier New" w:hAnsi="Courier New" w:cs="Courier New"/>
+                <w:color w:val="000000"/>
+                <w:sz w:val="16"/>
+                <w:szCs w:val="16"/>
+              </w:rPr>
+            </w:pPr>
+            <w:r>
+              <w:rPr>
+                <w:rFonts w:ascii="Courier New" w:hAnsi="Courier New" w:cs="Courier New"/>
+                <w:color w:val="000000"/>
+                <w:sz w:val="16"/>
+                <w:szCs w:val="16"/>
+              </w:rPr>
+              <w:t>&lt;comment&gt;</w:t>
+            </w:r>
+          </w:p>
+          <w:p>
+            <w:pPr>
+              <w:rPr>
+                <w:rFonts w:ascii="Courier New" w:hAnsi="Courier New" w:cs="Courier New"/>
+                <w:color w:val="000000"/>
+                <w:sz w:val="16"/>
+                <w:szCs w:val="16"/>
+              </w:rPr>
+            </w:pPr>
+            <w:r>
+              <w:rPr>
+                <w:rFonts w:ascii="Courier New" w:hAnsi="Courier New" w:cs="Courier New"/>
+                <w:color w:val="000000"/>
+                <w:sz w:val="16"/>
+                <w:szCs w:val="16"/>
+              </w:rPr>
+              <w:t>&lt;![CDATA[ test reject level 1 ]]&gt;</w:t>
+            </w:r>
+          </w:p>
+          <w:p>
+            <w:pPr>
+              <w:rPr>
+                <w:rFonts w:ascii="Courier New" w:hAnsi="Courier New" w:cs="Courier New"/>
+                <w:color w:val="000000"/>
+                <w:sz w:val="16"/>
+                <w:szCs w:val="16"/>
+              </w:rPr>
+            </w:pPr>
+            <w:r>
+              <w:rPr>
+                <w:rFonts w:ascii="Courier New" w:hAnsi="Courier New" w:cs="Courier New"/>
+                <w:color w:val="000000"/>
+                <w:sz w:val="16"/>
+                <w:szCs w:val="16"/>
+              </w:rPr>
+              <w:t>&lt;/comment&gt;</w:t>
+            </w:r>
+          </w:p>
+          <w:p>
+            <w:pPr>
+              <w:rPr>
+                <w:rFonts w:ascii="Courier New" w:hAnsi="Courier New" w:cs="Courier New"/>
+                <w:color w:val="000000"/>
+                <w:sz w:val="16"/>
+                <w:szCs w:val="16"/>
+              </w:rPr>
+            </w:pPr>
+            <w:r>
+              <w:rPr>
+                <w:rFonts w:ascii="Courier New" w:hAnsi="Courier New" w:cs="Courier New"/>
+                <w:color w:val="000000"/>
+                <w:sz w:val="16"/>
+                <w:szCs w:val="16"/>
+              </w:rPr>
+              <w:t>&lt;/</w:t>
+            </w:r>
+            <w:proofErr w:type="spellStart"/>
+            <w:r>
+              <w:rPr>
+                <w:rFonts w:ascii="Courier New" w:hAnsi="Courier New" w:cs="Courier New"/>
+                <w:color w:val="000000"/>
+                <w:sz w:val="16"/>
+                <w:szCs w:val="16"/>
+              </w:rPr>
+              <w:t>approval_history_attr_record</w:t>
+            </w:r>
+            <w:proofErr w:type="spellEnd"/>
+            <w:r>
+              <w:rPr>
+                <w:rFonts w:ascii="Courier New" w:hAnsi="Courier New" w:cs="Courier New"/>
+                <w:color w:val="000000"/>
+                <w:sz w:val="16"/>
+                <w:szCs w:val="16"/>
+              </w:rPr>
+              <w:t>&gt;</w:t>
+            </w:r>
+          </w:p>
+          <w:p>
+            <w:pPr>
+              <w:rPr>
+                <w:rFonts w:ascii="Courier New" w:hAnsi="Courier New" w:cs="Courier New"/>
+                <w:color w:val="000000"/>
+                <w:sz w:val="16"/>
+                <w:szCs w:val="16"/>
+              </w:rPr>
+            </w:pPr>
+            <w:r>
+              <w:rPr>
+                <w:rFonts w:ascii="Courier New" w:hAnsi="Courier New" w:cs="Courier New"/>
+                <w:color w:val="000000"/>
+                <w:sz w:val="16"/>
+                <w:szCs w:val="16"/>
+              </w:rPr>
+              <w:t>&lt;/</w:t>
+            </w:r>
+            <w:proofErr w:type="spellStart"/>
+            <w:r>
+              <w:rPr>
+                <w:rFonts w:ascii="Courier New" w:hAnsi="Courier New" w:cs="Courier New"/>
+                <w:color w:val="000000"/>
+                <w:sz w:val="16"/>
+                <w:szCs w:val="16"/>
+              </w:rPr>
+              <w:t>approval_history_attr</w:t>
+            </w:r>
+            <w:proofErr w:type="spellEnd"/>
+            <w:r>
+              <w:rPr>
+                <w:rFonts w:ascii="Courier New" w:hAnsi="Courier New" w:cs="Courier New"/>
+                <w:color w:val="000000"/>
+                <w:sz w:val="16"/>
+                <w:szCs w:val="16"/>
+              </w:rPr>
+              <w:t>&gt;</w:t>
+            </w:r>
+          </w:p>
+          <w:p>
+            <w:pPr>
+              <w:rPr>
+                <w:rFonts w:ascii="Courier New" w:hAnsi="Courier New" w:cs="Courier New"/>
+                <w:color w:val="000000"/>
+                <w:sz w:val="16"/>
+                <w:szCs w:val="16"/>
+              </w:rPr>
+            </w:pPr>
+            <w:r>
+              <w:rPr>
+                <w:rFonts w:ascii="Courier New" w:hAnsi="Courier New" w:cs="Courier New"/>
+                <w:color w:val="000000"/>
+                <w:sz w:val="16"/>
+                <w:szCs w:val="16"/>
+              </w:rPr>
+              <w:t>&lt;/</w:t>
+            </w:r>
+            <w:proofErr w:type="spellStart"/>
+            <w:r>
+              <w:rPr>
+                <w:rFonts w:ascii="Courier New" w:hAnsi="Courier New" w:cs="Courier New"/>
+                <w:color w:val="000000"/>
+                <w:sz w:val="16"/>
+                <w:szCs w:val="16"/>
+              </w:rPr>
+              <w:t>approval_history</w:t>
+            </w:r>
+            <w:proofErr w:type="spellEnd"/>
+            <w:r>
+              <w:rPr>
+                <w:rFonts w:ascii="Courier New" w:hAnsi="Courier New" w:cs="Courier New"/>
+                <w:color w:val="000000"/>
+                <w:sz w:val="16"/>
+                <w:szCs w:val="16"/>
+              </w:rPr>
+              <w:t>&gt;</w:t>
+            </w:r>
+          </w:p>
+          <w:p>
+            <w:pPr>
+              <w:rPr>
+                <w:rFonts w:asciiTheme="minorHAnsi" w:hAnsiTheme="minorHAnsi"/>
+              </w:rPr>
+            </w:pPr>
+          </w:p>
+        </w:tc>
+      </w:tr>
     </w:tbl>
     <w:p>
       <w:pPr>
@@ -6500,6 +7957,7 @@
         <w:rPr>
           <w:rFonts w:asciiTheme="minorHAnsi" w:hAnsiTheme="minorHAnsi"/>
         </w:rPr>
+        <w:lastRenderedPageBreak/>
         <w:t>Technical Design</w:t>
       </w:r>
       <w:bookmarkEnd w:id="22"/>
@@ -6714,6 +8172,7 @@
           <w:sz w:val="24"/>
           <w:szCs w:val="24"/>
         </w:rPr>
+        <w:lastRenderedPageBreak/>
         <w:drawing>
           <wp:inline distT="0" distB="0" distL="0" distR="0" wp14:anchorId="1D9D5058" wp14:editId="4277A70F">
             <wp:extent cx="5702300" cy="3157220"/>
@@ -6969,6 +8428,7 @@
           <w:sz w:val="24"/>
           <w:szCs w:val="24"/>
         </w:rPr>
+        <w:lastRenderedPageBreak/>
         <w:drawing>
           <wp:inline distT="0" distB="0" distL="0" distR="0" wp14:anchorId="317AC364" wp14:editId="3C4AE093">
             <wp:extent cx="5702300" cy="3105785"/>
@@ -12597,9 +14057,9 @@
         <w:t xml:space="preserve"> </w:t>
       </w:r>
     </w:p>
+    <w:bookmarkEnd w:id="15"/>
     <w:bookmarkEnd w:id="16"/>
     <w:bookmarkEnd w:id="17"/>
-    <w:bookmarkEnd w:id="18"/>
     <w:p>
       <w:pPr>
         <w:jc w:val="both"/>
@@ -12787,7 +14247,7 @@
       <w:rPr>
         <w:noProof/>
       </w:rPr>
-      <w:t>3/4/2015 3:34:49 PM</w:t>
+      <w:t>3/10/2015 5:07:59 PM</w:t>
     </w:r>
     <w:r>
       <w:rPr>
@@ -12850,7 +14310,7 @@
         <w:sz w:val="16"/>
         <w:szCs w:val="16"/>
       </w:rPr>
-      <w:t>5</w:t>
+      <w:t>8</w:t>
     </w:r>
     <w:r>
       <w:rPr>
@@ -17836,6 +19296,21 @@
 </file>
 
 <file path=customXml/item1.xml><?xml version="1.0" encoding="utf-8"?>
+<p:properties xmlns:p="http://schemas.microsoft.com/office/2006/metadata/properties" xmlns:xsi="http://www.w3.org/2001/XMLSchema-instance">
+  <documentManagement/>
+</p:properties>
+</file>
+
+<file path=customXml/item2.xml><?xml version="1.0" encoding="utf-8"?>
+<?mso-contentType ?>
+<FormTemplates xmlns="http://schemas.microsoft.com/sharepoint/v3/contenttype/forms">
+  <Display>DocumentLibraryForm</Display>
+  <Edit>DocumentLibraryForm</Edit>
+  <New>DocumentLibraryForm</New>
+</FormTemplates>
+</file>
+
+<file path=customXml/item3.xml><?xml version="1.0" encoding="utf-8"?>
 <ct:contentTypeSchema xmlns:ct="http://schemas.microsoft.com/office/2006/metadata/contentType" xmlns:ma="http://schemas.microsoft.com/office/2006/metadata/properties/metaAttributes" ct:_="" ma:_="" ma:contentTypeName="Document" ma:contentTypeID="0x01010018842DDE8D4CC842BB0697CEAAF48470" ma:contentTypeVersion="0" ma:contentTypeDescription="Create a new document." ma:contentTypeScope="" ma:versionID="334a666bd13a236186a4d4f22b8d93ec">
   <xsd:schema xmlns:xsd="http://www.w3.org/2001/XMLSchema" xmlns:xs="http://www.w3.org/2001/XMLSchema" xmlns:p="http://schemas.microsoft.com/office/2006/metadata/properties" targetNamespace="http://schemas.microsoft.com/office/2006/metadata/properties" ma:root="true" ma:fieldsID="1b05d82d297216baf5b26c55225140df">
     <xsd:element name="properties">
@@ -17949,26 +19424,27 @@
 </ct:contentTypeSchema>
 </file>
 
-<file path=customXml/item2.xml><?xml version="1.0" encoding="utf-8"?>
-<?mso-contentType ?>
-<FormTemplates xmlns="http://schemas.microsoft.com/sharepoint/v3/contenttype/forms">
-  <Display>DocumentLibraryForm</Display>
-  <Edit>DocumentLibraryForm</Edit>
-  <New>DocumentLibraryForm</New>
-</FormTemplates>
-</file>
-
-<file path=customXml/item3.xml><?xml version="1.0" encoding="utf-8"?>
-<p:properties xmlns:p="http://schemas.microsoft.com/office/2006/metadata/properties" xmlns:xsi="http://www.w3.org/2001/XMLSchema-instance">
-  <documentManagement/>
-</p:properties>
-</file>
-
 <file path=customXml/item4.xml><?xml version="1.0" encoding="utf-8"?>
 <b:Sources xmlns:b="http://schemas.openxmlformats.org/officeDocument/2006/bibliography" xmlns="http://schemas.openxmlformats.org/officeDocument/2006/bibliography" SelectedStyle="\APA.XSL" StyleName="APA"/>
 </file>
 
 <file path=customXml/itemProps1.xml><?xml version="1.0" encoding="utf-8"?>
+<ds:datastoreItem xmlns:ds="http://schemas.openxmlformats.org/officeDocument/2006/customXml" ds:itemID="{E5265DE5-3E8E-4120-8280-8EC419E03148}">
+  <ds:schemaRefs>
+    <ds:schemaRef ds:uri="http://schemas.microsoft.com/office/2006/metadata/properties"/>
+  </ds:schemaRefs>
+</ds:datastoreItem>
+</file>
+
+<file path=customXml/itemProps2.xml><?xml version="1.0" encoding="utf-8"?>
+<ds:datastoreItem xmlns:ds="http://schemas.openxmlformats.org/officeDocument/2006/customXml" ds:itemID="{3CBB50F0-8F85-42BF-AC23-9DA2DC66E259}">
+  <ds:schemaRefs>
+    <ds:schemaRef ds:uri="http://schemas.microsoft.com/sharepoint/v3/contenttype/forms"/>
+  </ds:schemaRefs>
+</ds:datastoreItem>
+</file>
+
+<file path=customXml/itemProps3.xml><?xml version="1.0" encoding="utf-8"?>
 <ds:datastoreItem xmlns:ds="http://schemas.openxmlformats.org/officeDocument/2006/customXml" ds:itemID="{AC63CB39-103E-4B9C-A1FD-7B2F01114131}">
   <ds:schemaRefs>
     <ds:schemaRef ds:uri="http://schemas.microsoft.com/office/2006/metadata/contentType"/>
@@ -17984,24 +19460,8 @@
 </ds:datastoreItem>
 </file>
 
-<file path=customXml/itemProps2.xml><?xml version="1.0" encoding="utf-8"?>
-<ds:datastoreItem xmlns:ds="http://schemas.openxmlformats.org/officeDocument/2006/customXml" ds:itemID="{3CBB50F0-8F85-42BF-AC23-9DA2DC66E259}">
-  <ds:schemaRefs>
-    <ds:schemaRef ds:uri="http://schemas.microsoft.com/sharepoint/v3/contenttype/forms"/>
-  </ds:schemaRefs>
-</ds:datastoreItem>
-</file>
-
-<file path=customXml/itemProps3.xml><?xml version="1.0" encoding="utf-8"?>
-<ds:datastoreItem xmlns:ds="http://schemas.openxmlformats.org/officeDocument/2006/customXml" ds:itemID="{E5265DE5-3E8E-4120-8280-8EC419E03148}">
-  <ds:schemaRefs>
-    <ds:schemaRef ds:uri="http://schemas.microsoft.com/office/2006/metadata/properties"/>
-  </ds:schemaRefs>
-</ds:datastoreItem>
-</file>
-
 <file path=customXml/itemProps4.xml><?xml version="1.0" encoding="utf-8"?>
-<ds:datastoreItem xmlns:ds="http://schemas.openxmlformats.org/officeDocument/2006/customXml" ds:itemID="{7CBD9BF7-2D5D-42C9-804F-B3336893D4CD}">
+<ds:datastoreItem xmlns:ds="http://schemas.openxmlformats.org/officeDocument/2006/customXml" ds:itemID="{F8C0ECDF-E340-4983-8707-0659750522C9}">
   <ds:schemaRefs>
     <ds:schemaRef ds:uri="http://schemas.openxmlformats.org/officeDocument/2006/bibliography"/>
   </ds:schemaRefs>

</xml_diff>

<commit_message>
Updated design doc for XML and Lrg Existing
</commit_message>
<xml_diff>
--- a/design/Design Specification - Capture - BI_Reporting_Changes_01.docx
+++ b/design/Design Specification - Capture - BI_Reporting_Changes_01.docx
@@ -4335,6 +4335,101 @@
           </w:p>
           <w:p>
             <w:pPr>
+              <w:numPr>
+                <w:ilvl w:val="0"/>
+                <w:numId w:val="30"/>
+              </w:numPr>
+              <w:ind w:left="540"/>
+              <w:textAlignment w:val="center"/>
+              <w:rPr>
+                <w:rFonts w:asciiTheme="minorHAnsi" w:hAnsiTheme="minorHAnsi"/>
+                <w:b/>
+                <w:color w:val="000000"/>
+                <w:highlight w:val="green"/>
+              </w:rPr>
+            </w:pPr>
+            <w:r>
+              <w:rPr>
+                <w:rFonts w:asciiTheme="minorHAnsi" w:hAnsiTheme="minorHAnsi"/>
+                <w:b/>
+                <w:color w:val="000000"/>
+                <w:highlight w:val="green"/>
+              </w:rPr>
+              <w:t xml:space="preserve">Deleted – </w:t>
+            </w:r>
+            <w:r>
+              <w:rPr>
+                <w:rFonts w:asciiTheme="minorHAnsi" w:hAnsiTheme="minorHAnsi"/>
+                <w:color w:val="000000"/>
+                <w:highlight w:val="green"/>
+              </w:rPr>
+              <w:t>the user marks the quotes as deleted and is no longer counted toward any metrics</w:t>
+            </w:r>
+          </w:p>
+          <w:p>
+            <w:pPr>
+              <w:numPr>
+                <w:ilvl w:val="0"/>
+                <w:numId w:val="30"/>
+              </w:numPr>
+              <w:ind w:left="540"/>
+              <w:textAlignment w:val="center"/>
+              <w:rPr>
+                <w:rFonts w:asciiTheme="minorHAnsi" w:hAnsiTheme="minorHAnsi"/>
+                <w:b/>
+                <w:color w:val="000000"/>
+                <w:highlight w:val="green"/>
+              </w:rPr>
+            </w:pPr>
+            <w:proofErr w:type="spellStart"/>
+            <w:r>
+              <w:rPr>
+                <w:rFonts w:asciiTheme="minorHAnsi" w:hAnsiTheme="minorHAnsi"/>
+                <w:b/>
+                <w:color w:val="000000"/>
+                <w:highlight w:val="green"/>
+              </w:rPr>
+              <w:t>Abandonded</w:t>
+            </w:r>
+            <w:proofErr w:type="spellEnd"/>
+            <w:r>
+              <w:rPr>
+                <w:rFonts w:asciiTheme="minorHAnsi" w:hAnsiTheme="minorHAnsi"/>
+                <w:b/>
+                <w:color w:val="000000"/>
+                <w:highlight w:val="green"/>
+              </w:rPr>
+              <w:t xml:space="preserve"> – </w:t>
+            </w:r>
+            <w:r>
+              <w:rPr>
+                <w:rFonts w:asciiTheme="minorHAnsi" w:hAnsiTheme="minorHAnsi"/>
+                <w:color w:val="000000"/>
+                <w:highlight w:val="green"/>
+              </w:rPr>
+              <w:t xml:space="preserve">after 90 days of inactivity the quote is marked </w:t>
+            </w:r>
+            <w:proofErr w:type="spellStart"/>
+            <w:r>
+              <w:rPr>
+                <w:rFonts w:asciiTheme="minorHAnsi" w:hAnsiTheme="minorHAnsi"/>
+                <w:color w:val="000000"/>
+                <w:highlight w:val="green"/>
+              </w:rPr>
+              <w:t>abandonded</w:t>
+            </w:r>
+            <w:proofErr w:type="spellEnd"/>
+            <w:r>
+              <w:rPr>
+                <w:rFonts w:asciiTheme="minorHAnsi" w:hAnsiTheme="minorHAnsi"/>
+                <w:color w:val="000000"/>
+                <w:highlight w:val="green"/>
+              </w:rPr>
+              <w:t>, cannot be reopened and should not be reported on by normal metrics</w:t>
+            </w:r>
+          </w:p>
+          <w:p>
+            <w:pPr>
               <w:ind w:left="180"/>
               <w:textAlignment w:val="center"/>
               <w:rPr>
@@ -4665,7 +4760,7 @@
                 <v:shape id="_x0000_i1025" type="#_x0000_t75" style="width:77.45pt;height:50.25pt" o:ole="">
                   <v:imagedata r:id="rId16" o:title=""/>
                 </v:shape>
-                <o:OLEObject Type="Embed" ProgID="Excel.Sheet.12" ShapeID="_x0000_i1025" DrawAspect="Icon" ObjectID="_1487512496" r:id="rId17"/>
+                <o:OLEObject Type="Embed" ProgID="Excel.Sheet.12" ShapeID="_x0000_i1025" DrawAspect="Icon" ObjectID="_1489294003" r:id="rId17"/>
               </w:object>
             </w:r>
           </w:p>
@@ -4688,6 +4783,7 @@
         <w:rPr>
           <w:rFonts w:asciiTheme="minorHAnsi" w:hAnsiTheme="minorHAnsi"/>
         </w:rPr>
+        <w:lastRenderedPageBreak/>
         <w:br w:type="page"/>
       </w:r>
     </w:p>
@@ -5859,6 +5955,90 @@
           </w:p>
           <w:p>
             <w:pPr>
+              <w:numPr>
+                <w:ilvl w:val="0"/>
+                <w:numId w:val="31"/>
+              </w:numPr>
+              <w:ind w:left="342" w:hanging="270"/>
+              <w:textAlignment w:val="center"/>
+              <w:rPr>
+                <w:rFonts w:asciiTheme="minorHAnsi" w:hAnsiTheme="minorHAnsi"/>
+                <w:color w:val="000000"/>
+                <w:highlight w:val="green"/>
+              </w:rPr>
+            </w:pPr>
+            <w:bookmarkStart w:id="19" w:name="_GoBack"/>
+            <w:bookmarkEnd w:id="19"/>
+            <w:r>
+              <w:rPr>
+                <w:rFonts w:asciiTheme="minorHAnsi" w:hAnsiTheme="minorHAnsi"/>
+                <w:b/>
+                <w:color w:val="000000"/>
+                <w:highlight w:val="green"/>
+              </w:rPr>
+              <w:t xml:space="preserve">Deleted </w:t>
+            </w:r>
+            <w:r>
+              <w:rPr>
+                <w:rFonts w:asciiTheme="minorHAnsi" w:hAnsiTheme="minorHAnsi"/>
+                <w:color w:val="000000"/>
+                <w:highlight w:val="green"/>
+              </w:rPr>
+              <w:t>– when the delete button is clicked anywhere within the application.</w:t>
+            </w:r>
+          </w:p>
+          <w:p>
+            <w:pPr>
+              <w:numPr>
+                <w:ilvl w:val="0"/>
+                <w:numId w:val="31"/>
+              </w:numPr>
+              <w:ind w:left="342" w:hanging="270"/>
+              <w:textAlignment w:val="center"/>
+              <w:rPr>
+                <w:rFonts w:asciiTheme="minorHAnsi" w:hAnsiTheme="minorHAnsi"/>
+                <w:color w:val="000000"/>
+                <w:highlight w:val="green"/>
+              </w:rPr>
+            </w:pPr>
+            <w:r>
+              <w:rPr>
+                <w:rFonts w:asciiTheme="minorHAnsi" w:hAnsiTheme="minorHAnsi"/>
+                <w:b/>
+                <w:color w:val="000000"/>
+                <w:highlight w:val="green"/>
+              </w:rPr>
+              <w:t xml:space="preserve">Abandoned </w:t>
+            </w:r>
+            <w:r>
+              <w:rPr>
+                <w:rFonts w:asciiTheme="minorHAnsi" w:hAnsiTheme="minorHAnsi"/>
+                <w:color w:val="000000"/>
+                <w:highlight w:val="green"/>
+              </w:rPr>
+              <w:t xml:space="preserve">– 90 days after no activity the quote will be marked </w:t>
+            </w:r>
+            <w:proofErr w:type="spellStart"/>
+            <w:r>
+              <w:rPr>
+                <w:rFonts w:asciiTheme="minorHAnsi" w:hAnsiTheme="minorHAnsi"/>
+                <w:color w:val="000000"/>
+                <w:highlight w:val="green"/>
+              </w:rPr>
+              <w:t>abandonded</w:t>
+            </w:r>
+            <w:proofErr w:type="spellEnd"/>
+            <w:r>
+              <w:rPr>
+                <w:rFonts w:asciiTheme="minorHAnsi" w:hAnsiTheme="minorHAnsi"/>
+                <w:color w:val="000000"/>
+                <w:highlight w:val="green"/>
+              </w:rPr>
+              <w:t xml:space="preserve"> automatically by internal scheduler.</w:t>
+            </w:r>
+          </w:p>
+          <w:p>
+            <w:pPr>
               <w:rPr>
                 <w:rFonts w:asciiTheme="minorHAnsi" w:hAnsiTheme="minorHAnsi"/>
               </w:rPr>
@@ -6247,8 +6427,6 @@
                 <w:rFonts w:asciiTheme="minorHAnsi" w:hAnsiTheme="minorHAnsi"/>
               </w:rPr>
             </w:pPr>
-            <w:bookmarkStart w:id="19" w:name="_GoBack"/>
-            <w:bookmarkEnd w:id="19"/>
             <w:r>
               <w:rPr>
                 <w:rFonts w:asciiTheme="minorHAnsi" w:hAnsiTheme="minorHAnsi"/>
@@ -14247,7 +14425,7 @@
       <w:rPr>
         <w:noProof/>
       </w:rPr>
-      <w:t>3/10/2015 5:07:59 PM</w:t>
+      <w:t>3/31/2015 7:55:05 AM</w:t>
     </w:r>
     <w:r>
       <w:rPr>
@@ -19296,21 +19474,6 @@
 </file>
 
 <file path=customXml/item1.xml><?xml version="1.0" encoding="utf-8"?>
-<p:properties xmlns:p="http://schemas.microsoft.com/office/2006/metadata/properties" xmlns:xsi="http://www.w3.org/2001/XMLSchema-instance">
-  <documentManagement/>
-</p:properties>
-</file>
-
-<file path=customXml/item2.xml><?xml version="1.0" encoding="utf-8"?>
-<?mso-contentType ?>
-<FormTemplates xmlns="http://schemas.microsoft.com/sharepoint/v3/contenttype/forms">
-  <Display>DocumentLibraryForm</Display>
-  <Edit>DocumentLibraryForm</Edit>
-  <New>DocumentLibraryForm</New>
-</FormTemplates>
-</file>
-
-<file path=customXml/item3.xml><?xml version="1.0" encoding="utf-8"?>
 <ct:contentTypeSchema xmlns:ct="http://schemas.microsoft.com/office/2006/metadata/contentType" xmlns:ma="http://schemas.microsoft.com/office/2006/metadata/properties/metaAttributes" ct:_="" ma:_="" ma:contentTypeName="Document" ma:contentTypeID="0x01010018842DDE8D4CC842BB0697CEAAF48470" ma:contentTypeVersion="0" ma:contentTypeDescription="Create a new document." ma:contentTypeScope="" ma:versionID="334a666bd13a236186a4d4f22b8d93ec">
   <xsd:schema xmlns:xsd="http://www.w3.org/2001/XMLSchema" xmlns:xs="http://www.w3.org/2001/XMLSchema" xmlns:p="http://schemas.microsoft.com/office/2006/metadata/properties" targetNamespace="http://schemas.microsoft.com/office/2006/metadata/properties" ma:root="true" ma:fieldsID="1b05d82d297216baf5b26c55225140df">
     <xsd:element name="properties">
@@ -19424,27 +19587,26 @@
 </ct:contentTypeSchema>
 </file>
 
+<file path=customXml/item2.xml><?xml version="1.0" encoding="utf-8"?>
+<?mso-contentType ?>
+<FormTemplates xmlns="http://schemas.microsoft.com/sharepoint/v3/contenttype/forms">
+  <Display>DocumentLibraryForm</Display>
+  <Edit>DocumentLibraryForm</Edit>
+  <New>DocumentLibraryForm</New>
+</FormTemplates>
+</file>
+
+<file path=customXml/item3.xml><?xml version="1.0" encoding="utf-8"?>
+<p:properties xmlns:p="http://schemas.microsoft.com/office/2006/metadata/properties" xmlns:xsi="http://www.w3.org/2001/XMLSchema-instance">
+  <documentManagement/>
+</p:properties>
+</file>
+
 <file path=customXml/item4.xml><?xml version="1.0" encoding="utf-8"?>
 <b:Sources xmlns:b="http://schemas.openxmlformats.org/officeDocument/2006/bibliography" xmlns="http://schemas.openxmlformats.org/officeDocument/2006/bibliography" SelectedStyle="\APA.XSL" StyleName="APA"/>
 </file>
 
 <file path=customXml/itemProps1.xml><?xml version="1.0" encoding="utf-8"?>
-<ds:datastoreItem xmlns:ds="http://schemas.openxmlformats.org/officeDocument/2006/customXml" ds:itemID="{E5265DE5-3E8E-4120-8280-8EC419E03148}">
-  <ds:schemaRefs>
-    <ds:schemaRef ds:uri="http://schemas.microsoft.com/office/2006/metadata/properties"/>
-  </ds:schemaRefs>
-</ds:datastoreItem>
-</file>
-
-<file path=customXml/itemProps2.xml><?xml version="1.0" encoding="utf-8"?>
-<ds:datastoreItem xmlns:ds="http://schemas.openxmlformats.org/officeDocument/2006/customXml" ds:itemID="{3CBB50F0-8F85-42BF-AC23-9DA2DC66E259}">
-  <ds:schemaRefs>
-    <ds:schemaRef ds:uri="http://schemas.microsoft.com/sharepoint/v3/contenttype/forms"/>
-  </ds:schemaRefs>
-</ds:datastoreItem>
-</file>
-
-<file path=customXml/itemProps3.xml><?xml version="1.0" encoding="utf-8"?>
 <ds:datastoreItem xmlns:ds="http://schemas.openxmlformats.org/officeDocument/2006/customXml" ds:itemID="{AC63CB39-103E-4B9C-A1FD-7B2F01114131}">
   <ds:schemaRefs>
     <ds:schemaRef ds:uri="http://schemas.microsoft.com/office/2006/metadata/contentType"/>
@@ -19460,8 +19622,24 @@
 </ds:datastoreItem>
 </file>
 
+<file path=customXml/itemProps2.xml><?xml version="1.0" encoding="utf-8"?>
+<ds:datastoreItem xmlns:ds="http://schemas.openxmlformats.org/officeDocument/2006/customXml" ds:itemID="{3CBB50F0-8F85-42BF-AC23-9DA2DC66E259}">
+  <ds:schemaRefs>
+    <ds:schemaRef ds:uri="http://schemas.microsoft.com/sharepoint/v3/contenttype/forms"/>
+  </ds:schemaRefs>
+</ds:datastoreItem>
+</file>
+
+<file path=customXml/itemProps3.xml><?xml version="1.0" encoding="utf-8"?>
+<ds:datastoreItem xmlns:ds="http://schemas.openxmlformats.org/officeDocument/2006/customXml" ds:itemID="{E5265DE5-3E8E-4120-8280-8EC419E03148}">
+  <ds:schemaRefs>
+    <ds:schemaRef ds:uri="http://schemas.microsoft.com/office/2006/metadata/properties"/>
+  </ds:schemaRefs>
+</ds:datastoreItem>
+</file>
+
 <file path=customXml/itemProps4.xml><?xml version="1.0" encoding="utf-8"?>
-<ds:datastoreItem xmlns:ds="http://schemas.openxmlformats.org/officeDocument/2006/customXml" ds:itemID="{F8C0ECDF-E340-4983-8707-0659750522C9}">
+<ds:datastoreItem xmlns:ds="http://schemas.openxmlformats.org/officeDocument/2006/customXml" ds:itemID="{2EBDD5D1-109B-4A65-8793-863D2DB1BFB1}">
   <ds:schemaRefs>
     <ds:schemaRef ds:uri="http://schemas.openxmlformats.org/officeDocument/2006/bibliography"/>
   </ds:schemaRefs>

</xml_diff>